<commit_message>
Penilaian Minggu ke 3
</commit_message>
<xml_diff>
--- a/Penilaian Ken Narendra Minggu 3.docx
+++ b/Penilaian Ken Narendra Minggu 3.docx
@@ -67,6 +67,14 @@
                 <w:lang w:val="en-US"/>
               </w:rPr>
             </w:pPr>
+            <w:r>
+              <w:rPr>
+                <w:rFonts w:ascii="Arial" w:hAnsi="Arial" w:cs="Arial"/>
+                <w:color w:val="000000"/>
+                <w:lang w:val="en-US"/>
+              </w:rPr>
+              <w:t>90</w:t>
+            </w:r>
           </w:p>
         </w:tc>
       </w:tr>
@@ -104,8 +112,72 @@
         <w:rPr>
           <w:lang w:val="en-US"/>
         </w:rPr>
-        <w:t>Width pada css, adalah untuk mengatur lebar</w:t>
-      </w:r>
+        <w:t xml:space="preserve">Width pada </w:t>
+      </w:r>
+      <w:proofErr w:type="spellStart"/>
+      <w:r>
+        <w:rPr>
+          <w:lang w:val="en-US"/>
+        </w:rPr>
+        <w:t>css</w:t>
+      </w:r>
+      <w:proofErr w:type="spellEnd"/>
+      <w:r>
+        <w:rPr>
+          <w:lang w:val="en-US"/>
+        </w:rPr>
+        <w:t xml:space="preserve">, </w:t>
+      </w:r>
+      <w:proofErr w:type="spellStart"/>
+      <w:r>
+        <w:rPr>
+          <w:lang w:val="en-US"/>
+        </w:rPr>
+        <w:t>adalah</w:t>
+      </w:r>
+      <w:proofErr w:type="spellEnd"/>
+      <w:r>
+        <w:rPr>
+          <w:lang w:val="en-US"/>
+        </w:rPr>
+        <w:t xml:space="preserve"> </w:t>
+      </w:r>
+      <w:proofErr w:type="spellStart"/>
+      <w:r>
+        <w:rPr>
+          <w:lang w:val="en-US"/>
+        </w:rPr>
+        <w:t>untuk</w:t>
+      </w:r>
+      <w:proofErr w:type="spellEnd"/>
+      <w:r>
+        <w:rPr>
+          <w:lang w:val="en-US"/>
+        </w:rPr>
+        <w:t xml:space="preserve"> </w:t>
+      </w:r>
+      <w:proofErr w:type="spellStart"/>
+      <w:r>
+        <w:rPr>
+          <w:lang w:val="en-US"/>
+        </w:rPr>
+        <w:t>mengatur</w:t>
+      </w:r>
+      <w:proofErr w:type="spellEnd"/>
+      <w:r>
+        <w:rPr>
+          <w:lang w:val="en-US"/>
+        </w:rPr>
+        <w:t xml:space="preserve"> </w:t>
+      </w:r>
+      <w:proofErr w:type="spellStart"/>
+      <w:r>
+        <w:rPr>
+          <w:lang w:val="en-US"/>
+        </w:rPr>
+        <w:t>lebar</w:t>
+      </w:r>
+      <w:proofErr w:type="spellEnd"/>
     </w:p>
     <w:p>
       <w:pPr>
@@ -118,11 +190,75 @@
           <w:lang w:val="en-US"/>
         </w:rPr>
       </w:pPr>
-      <w:r>
-        <w:rPr>
-          <w:lang w:val="en-US"/>
-        </w:rPr>
-        <w:t>Div pada html, adalah untuk mengelompokkan beberapa tag</w:t>
+      <w:proofErr w:type="spellStart"/>
+      <w:r>
+        <w:rPr>
+          <w:lang w:val="en-US"/>
+        </w:rPr>
+        <w:t>Div</w:t>
+      </w:r>
+      <w:proofErr w:type="spellEnd"/>
+      <w:r>
+        <w:rPr>
+          <w:lang w:val="en-US"/>
+        </w:rPr>
+        <w:t xml:space="preserve"> pada html, </w:t>
+      </w:r>
+      <w:proofErr w:type="spellStart"/>
+      <w:r>
+        <w:rPr>
+          <w:lang w:val="en-US"/>
+        </w:rPr>
+        <w:t>adalah</w:t>
+      </w:r>
+      <w:proofErr w:type="spellEnd"/>
+      <w:r>
+        <w:rPr>
+          <w:lang w:val="en-US"/>
+        </w:rPr>
+        <w:t xml:space="preserve"> </w:t>
+      </w:r>
+      <w:proofErr w:type="spellStart"/>
+      <w:r>
+        <w:rPr>
+          <w:lang w:val="en-US"/>
+        </w:rPr>
+        <w:t>untuk</w:t>
+      </w:r>
+      <w:proofErr w:type="spellEnd"/>
+      <w:r>
+        <w:rPr>
+          <w:lang w:val="en-US"/>
+        </w:rPr>
+        <w:t xml:space="preserve"> </w:t>
+      </w:r>
+      <w:proofErr w:type="spellStart"/>
+      <w:r>
+        <w:rPr>
+          <w:lang w:val="en-US"/>
+        </w:rPr>
+        <w:t>mengelompokkan</w:t>
+      </w:r>
+      <w:proofErr w:type="spellEnd"/>
+      <w:r>
+        <w:rPr>
+          <w:lang w:val="en-US"/>
+        </w:rPr>
+        <w:t xml:space="preserve"> </w:t>
+      </w:r>
+      <w:proofErr w:type="spellStart"/>
+      <w:r>
+        <w:rPr>
+          <w:lang w:val="en-US"/>
+        </w:rPr>
+        <w:t>beberapa</w:t>
+      </w:r>
+      <w:proofErr w:type="spellEnd"/>
+      <w:r>
+        <w:rPr>
+          <w:lang w:val="en-US"/>
+        </w:rPr>
+        <w:t xml:space="preserve"> tag</w:t>
       </w:r>
     </w:p>
     <w:p>
@@ -140,7 +276,63 @@
         <w:rPr>
           <w:lang w:val="en-US"/>
         </w:rPr>
-        <w:t>Ada 3 cara menggunakan css, yaitu Inline, internal dan external</w:t>
+        <w:t xml:space="preserve">Ada 3 </w:t>
+      </w:r>
+      <w:proofErr w:type="spellStart"/>
+      <w:r>
+        <w:rPr>
+          <w:lang w:val="en-US"/>
+        </w:rPr>
+        <w:t>cara</w:t>
+      </w:r>
+      <w:proofErr w:type="spellEnd"/>
+      <w:r>
+        <w:rPr>
+          <w:lang w:val="en-US"/>
+        </w:rPr>
+        <w:t xml:space="preserve"> </w:t>
+      </w:r>
+      <w:proofErr w:type="spellStart"/>
+      <w:r>
+        <w:rPr>
+          <w:lang w:val="en-US"/>
+        </w:rPr>
+        <w:t>menggunakan</w:t>
+      </w:r>
+      <w:proofErr w:type="spellEnd"/>
+      <w:r>
+        <w:rPr>
+          <w:lang w:val="en-US"/>
+        </w:rPr>
+        <w:t xml:space="preserve"> </w:t>
+      </w:r>
+      <w:proofErr w:type="spellStart"/>
+      <w:r>
+        <w:rPr>
+          <w:lang w:val="en-US"/>
+        </w:rPr>
+        <w:t>css</w:t>
+      </w:r>
+      <w:proofErr w:type="spellEnd"/>
+      <w:r>
+        <w:rPr>
+          <w:lang w:val="en-US"/>
+        </w:rPr>
+        <w:t xml:space="preserve">, </w:t>
+      </w:r>
+      <w:proofErr w:type="spellStart"/>
+      <w:r>
+        <w:rPr>
+          <w:lang w:val="en-US"/>
+        </w:rPr>
+        <w:t>yaitu</w:t>
+      </w:r>
+      <w:proofErr w:type="spellEnd"/>
+      <w:r>
+        <w:rPr>
+          <w:lang w:val="en-US"/>
+        </w:rPr>
+        <w:t xml:space="preserve"> Inline, internal dan external</w:t>
       </w:r>
     </w:p>
     <w:p>
@@ -158,7 +350,77 @@
         <w:rPr>
           <w:lang w:val="en-US"/>
         </w:rPr>
-        <w:t>Color pada css, adalah untuk memberi warna text</w:t>
+        <w:t xml:space="preserve">Color pada </w:t>
+      </w:r>
+      <w:proofErr w:type="spellStart"/>
+      <w:r>
+        <w:rPr>
+          <w:lang w:val="en-US"/>
+        </w:rPr>
+        <w:t>css</w:t>
+      </w:r>
+      <w:proofErr w:type="spellEnd"/>
+      <w:r>
+        <w:rPr>
+          <w:lang w:val="en-US"/>
+        </w:rPr>
+        <w:t xml:space="preserve">, </w:t>
+      </w:r>
+      <w:proofErr w:type="spellStart"/>
+      <w:r>
+        <w:rPr>
+          <w:lang w:val="en-US"/>
+        </w:rPr>
+        <w:t>adalah</w:t>
+      </w:r>
+      <w:proofErr w:type="spellEnd"/>
+      <w:r>
+        <w:rPr>
+          <w:lang w:val="en-US"/>
+        </w:rPr>
+        <w:t xml:space="preserve"> </w:t>
+      </w:r>
+      <w:proofErr w:type="spellStart"/>
+      <w:r>
+        <w:rPr>
+          <w:lang w:val="en-US"/>
+        </w:rPr>
+        <w:t>untuk</w:t>
+      </w:r>
+      <w:proofErr w:type="spellEnd"/>
+      <w:r>
+        <w:rPr>
+          <w:lang w:val="en-US"/>
+        </w:rPr>
+        <w:t xml:space="preserve"> </w:t>
+      </w:r>
+      <w:proofErr w:type="spellStart"/>
+      <w:r>
+        <w:rPr>
+          <w:lang w:val="en-US"/>
+        </w:rPr>
+        <w:t>memberi</w:t>
+      </w:r>
+      <w:proofErr w:type="spellEnd"/>
+      <w:r>
+        <w:rPr>
+          <w:lang w:val="en-US"/>
+        </w:rPr>
+        <w:t xml:space="preserve"> </w:t>
+      </w:r>
+      <w:proofErr w:type="spellStart"/>
+      <w:r>
+        <w:rPr>
+          <w:lang w:val="en-US"/>
+        </w:rPr>
+        <w:t>warna</w:t>
+      </w:r>
+      <w:proofErr w:type="spellEnd"/>
+      <w:r>
+        <w:rPr>
+          <w:lang w:val="en-US"/>
+        </w:rPr>
+        <w:t xml:space="preserve"> text</w:t>
       </w:r>
     </w:p>
     <w:p>
@@ -176,14 +438,72 @@
         <w:rPr>
           <w:lang w:val="en-US"/>
         </w:rPr>
-        <w:t xml:space="preserve">Border, berguna sebagai memberi </w:t>
-      </w:r>
-      <w:r>
-        <w:rPr>
-          <w:lang w:val="en-US"/>
-        </w:rPr>
-        <w:t>garis tepi</w:t>
-      </w:r>
+        <w:t xml:space="preserve">Border, </w:t>
+      </w:r>
+      <w:proofErr w:type="spellStart"/>
+      <w:r>
+        <w:rPr>
+          <w:lang w:val="en-US"/>
+        </w:rPr>
+        <w:t>berguna</w:t>
+      </w:r>
+      <w:proofErr w:type="spellEnd"/>
+      <w:r>
+        <w:rPr>
+          <w:lang w:val="en-US"/>
+        </w:rPr>
+        <w:t xml:space="preserve"> </w:t>
+      </w:r>
+      <w:proofErr w:type="spellStart"/>
+      <w:r>
+        <w:rPr>
+          <w:lang w:val="en-US"/>
+        </w:rPr>
+        <w:t>sebagai</w:t>
+      </w:r>
+      <w:proofErr w:type="spellEnd"/>
+      <w:r>
+        <w:rPr>
+          <w:lang w:val="en-US"/>
+        </w:rPr>
+        <w:t xml:space="preserve"> </w:t>
+      </w:r>
+      <w:proofErr w:type="spellStart"/>
+      <w:r>
+        <w:rPr>
+          <w:lang w:val="en-US"/>
+        </w:rPr>
+        <w:t>memberi</w:t>
+      </w:r>
+      <w:proofErr w:type="spellEnd"/>
+      <w:r>
+        <w:rPr>
+          <w:lang w:val="en-US"/>
+        </w:rPr>
+        <w:t xml:space="preserve"> </w:t>
+      </w:r>
+      <w:proofErr w:type="spellStart"/>
+      <w:r>
+        <w:rPr>
+          <w:lang w:val="en-US"/>
+        </w:rPr>
+        <w:t>garis</w:t>
+      </w:r>
+      <w:proofErr w:type="spellEnd"/>
+      <w:r>
+        <w:rPr>
+          <w:lang w:val="en-US"/>
+        </w:rPr>
+        <w:t xml:space="preserve"> </w:t>
+      </w:r>
+      <w:proofErr w:type="spellStart"/>
+      <w:r>
+        <w:rPr>
+          <w:lang w:val="en-US"/>
+        </w:rPr>
+        <w:t>tepi</w:t>
+      </w:r>
+      <w:proofErr w:type="spellEnd"/>
     </w:p>
     <w:p>
       <w:pPr>
@@ -200,8 +520,128 @@
         <w:rPr>
           <w:lang w:val="en-US"/>
         </w:rPr>
-        <w:t>Solid pada css border, adalah untuk memberi bentuk garis yang tidak putus putus</w:t>
-      </w:r>
+        <w:t xml:space="preserve">Solid pada </w:t>
+      </w:r>
+      <w:proofErr w:type="spellStart"/>
+      <w:r>
+        <w:rPr>
+          <w:lang w:val="en-US"/>
+        </w:rPr>
+        <w:t>css</w:t>
+      </w:r>
+      <w:proofErr w:type="spellEnd"/>
+      <w:r>
+        <w:rPr>
+          <w:lang w:val="en-US"/>
+        </w:rPr>
+        <w:t xml:space="preserve"> border, </w:t>
+      </w:r>
+      <w:proofErr w:type="spellStart"/>
+      <w:r>
+        <w:rPr>
+          <w:lang w:val="en-US"/>
+        </w:rPr>
+        <w:t>adalah</w:t>
+      </w:r>
+      <w:proofErr w:type="spellEnd"/>
+      <w:r>
+        <w:rPr>
+          <w:lang w:val="en-US"/>
+        </w:rPr>
+        <w:t xml:space="preserve"> </w:t>
+      </w:r>
+      <w:proofErr w:type="spellStart"/>
+      <w:r>
+        <w:rPr>
+          <w:lang w:val="en-US"/>
+        </w:rPr>
+        <w:t>untuk</w:t>
+      </w:r>
+      <w:proofErr w:type="spellEnd"/>
+      <w:r>
+        <w:rPr>
+          <w:lang w:val="en-US"/>
+        </w:rPr>
+        <w:t xml:space="preserve"> </w:t>
+      </w:r>
+      <w:proofErr w:type="spellStart"/>
+      <w:r>
+        <w:rPr>
+          <w:lang w:val="en-US"/>
+        </w:rPr>
+        <w:t>memberi</w:t>
+      </w:r>
+      <w:proofErr w:type="spellEnd"/>
+      <w:r>
+        <w:rPr>
+          <w:lang w:val="en-US"/>
+        </w:rPr>
+        <w:t xml:space="preserve"> </w:t>
+      </w:r>
+      <w:proofErr w:type="spellStart"/>
+      <w:r>
+        <w:rPr>
+          <w:lang w:val="en-US"/>
+        </w:rPr>
+        <w:t>bentuk</w:t>
+      </w:r>
+      <w:proofErr w:type="spellEnd"/>
+      <w:r>
+        <w:rPr>
+          <w:lang w:val="en-US"/>
+        </w:rPr>
+        <w:t xml:space="preserve"> </w:t>
+      </w:r>
+      <w:proofErr w:type="spellStart"/>
+      <w:r>
+        <w:rPr>
+          <w:lang w:val="en-US"/>
+        </w:rPr>
+        <w:t>garis</w:t>
+      </w:r>
+      <w:proofErr w:type="spellEnd"/>
+      <w:r>
+        <w:rPr>
+          <w:lang w:val="en-US"/>
+        </w:rPr>
+        <w:t xml:space="preserve"> yang </w:t>
+      </w:r>
+      <w:proofErr w:type="spellStart"/>
+      <w:r>
+        <w:rPr>
+          <w:lang w:val="en-US"/>
+        </w:rPr>
+        <w:t>tidak</w:t>
+      </w:r>
+      <w:proofErr w:type="spellEnd"/>
+      <w:r>
+        <w:rPr>
+          <w:lang w:val="en-US"/>
+        </w:rPr>
+        <w:t xml:space="preserve"> </w:t>
+      </w:r>
+      <w:proofErr w:type="spellStart"/>
+      <w:r>
+        <w:rPr>
+          <w:lang w:val="en-US"/>
+        </w:rPr>
+        <w:t>putus</w:t>
+      </w:r>
+      <w:proofErr w:type="spellEnd"/>
+      <w:r>
+        <w:rPr>
+          <w:lang w:val="en-US"/>
+        </w:rPr>
+        <w:t xml:space="preserve"> </w:t>
+      </w:r>
+      <w:proofErr w:type="spellStart"/>
+      <w:r>
+        <w:rPr>
+          <w:lang w:val="en-US"/>
+        </w:rPr>
+        <w:t>putus</w:t>
+      </w:r>
+      <w:proofErr w:type="spellEnd"/>
     </w:p>
     <w:p>
       <w:pPr>
@@ -218,8 +658,114 @@
         <w:rPr>
           <w:lang w:val="en-US"/>
         </w:rPr>
-        <w:t>Solid pada css border, adalah untuk memberi bentuk garis yang putus putus</w:t>
-      </w:r>
+        <w:t xml:space="preserve">Solid pada </w:t>
+      </w:r>
+      <w:proofErr w:type="spellStart"/>
+      <w:r>
+        <w:rPr>
+          <w:lang w:val="en-US"/>
+        </w:rPr>
+        <w:t>css</w:t>
+      </w:r>
+      <w:proofErr w:type="spellEnd"/>
+      <w:r>
+        <w:rPr>
+          <w:lang w:val="en-US"/>
+        </w:rPr>
+        <w:t xml:space="preserve"> border, </w:t>
+      </w:r>
+      <w:proofErr w:type="spellStart"/>
+      <w:r>
+        <w:rPr>
+          <w:lang w:val="en-US"/>
+        </w:rPr>
+        <w:t>adalah</w:t>
+      </w:r>
+      <w:proofErr w:type="spellEnd"/>
+      <w:r>
+        <w:rPr>
+          <w:lang w:val="en-US"/>
+        </w:rPr>
+        <w:t xml:space="preserve"> </w:t>
+      </w:r>
+      <w:proofErr w:type="spellStart"/>
+      <w:r>
+        <w:rPr>
+          <w:lang w:val="en-US"/>
+        </w:rPr>
+        <w:t>untuk</w:t>
+      </w:r>
+      <w:proofErr w:type="spellEnd"/>
+      <w:r>
+        <w:rPr>
+          <w:lang w:val="en-US"/>
+        </w:rPr>
+        <w:t xml:space="preserve"> </w:t>
+      </w:r>
+      <w:proofErr w:type="spellStart"/>
+      <w:r>
+        <w:rPr>
+          <w:lang w:val="en-US"/>
+        </w:rPr>
+        <w:t>memberi</w:t>
+      </w:r>
+      <w:proofErr w:type="spellEnd"/>
+      <w:r>
+        <w:rPr>
+          <w:lang w:val="en-US"/>
+        </w:rPr>
+        <w:t xml:space="preserve"> </w:t>
+      </w:r>
+      <w:proofErr w:type="spellStart"/>
+      <w:r>
+        <w:rPr>
+          <w:lang w:val="en-US"/>
+        </w:rPr>
+        <w:t>bentuk</w:t>
+      </w:r>
+      <w:proofErr w:type="spellEnd"/>
+      <w:r>
+        <w:rPr>
+          <w:lang w:val="en-US"/>
+        </w:rPr>
+        <w:t xml:space="preserve"> </w:t>
+      </w:r>
+      <w:proofErr w:type="spellStart"/>
+      <w:r>
+        <w:rPr>
+          <w:lang w:val="en-US"/>
+        </w:rPr>
+        <w:t>garis</w:t>
+      </w:r>
+      <w:proofErr w:type="spellEnd"/>
+      <w:r>
+        <w:rPr>
+          <w:lang w:val="en-US"/>
+        </w:rPr>
+        <w:t xml:space="preserve"> yang </w:t>
+      </w:r>
+      <w:proofErr w:type="spellStart"/>
+      <w:r>
+        <w:rPr>
+          <w:lang w:val="en-US"/>
+        </w:rPr>
+        <w:t>putus</w:t>
+      </w:r>
+      <w:proofErr w:type="spellEnd"/>
+      <w:r>
+        <w:rPr>
+          <w:lang w:val="en-US"/>
+        </w:rPr>
+        <w:t xml:space="preserve"> </w:t>
+      </w:r>
+      <w:proofErr w:type="spellStart"/>
+      <w:r>
+        <w:rPr>
+          <w:lang w:val="en-US"/>
+        </w:rPr>
+        <w:t>putus</w:t>
+      </w:r>
+      <w:proofErr w:type="spellEnd"/>
     </w:p>
     <w:p>
       <w:pPr>
@@ -236,7 +782,119 @@
         <w:rPr>
           <w:lang w:val="en-US"/>
         </w:rPr>
-        <w:t>Margin, berfungsi untuk memberi jarak satu sama lain, ada 4 margin yaitu top, right, bottom dan left</w:t>
+        <w:t xml:space="preserve">Margin, </w:t>
+      </w:r>
+      <w:proofErr w:type="spellStart"/>
+      <w:r>
+        <w:rPr>
+          <w:lang w:val="en-US"/>
+        </w:rPr>
+        <w:t>berfungsi</w:t>
+      </w:r>
+      <w:proofErr w:type="spellEnd"/>
+      <w:r>
+        <w:rPr>
+          <w:lang w:val="en-US"/>
+        </w:rPr>
+        <w:t xml:space="preserve"> </w:t>
+      </w:r>
+      <w:proofErr w:type="spellStart"/>
+      <w:r>
+        <w:rPr>
+          <w:lang w:val="en-US"/>
+        </w:rPr>
+        <w:t>untuk</w:t>
+      </w:r>
+      <w:proofErr w:type="spellEnd"/>
+      <w:r>
+        <w:rPr>
+          <w:lang w:val="en-US"/>
+        </w:rPr>
+        <w:t xml:space="preserve"> </w:t>
+      </w:r>
+      <w:proofErr w:type="spellStart"/>
+      <w:r>
+        <w:rPr>
+          <w:lang w:val="en-US"/>
+        </w:rPr>
+        <w:t>memberi</w:t>
+      </w:r>
+      <w:proofErr w:type="spellEnd"/>
+      <w:r>
+        <w:rPr>
+          <w:lang w:val="en-US"/>
+        </w:rPr>
+        <w:t xml:space="preserve"> </w:t>
+      </w:r>
+      <w:proofErr w:type="spellStart"/>
+      <w:r>
+        <w:rPr>
+          <w:lang w:val="en-US"/>
+        </w:rPr>
+        <w:t>jarak</w:t>
+      </w:r>
+      <w:proofErr w:type="spellEnd"/>
+      <w:r>
+        <w:rPr>
+          <w:lang w:val="en-US"/>
+        </w:rPr>
+        <w:t xml:space="preserve"> </w:t>
+      </w:r>
+      <w:proofErr w:type="spellStart"/>
+      <w:r>
+        <w:rPr>
+          <w:lang w:val="en-US"/>
+        </w:rPr>
+        <w:t>satu</w:t>
+      </w:r>
+      <w:proofErr w:type="spellEnd"/>
+      <w:r>
+        <w:rPr>
+          <w:lang w:val="en-US"/>
+        </w:rPr>
+        <w:t xml:space="preserve"> </w:t>
+      </w:r>
+      <w:proofErr w:type="spellStart"/>
+      <w:r>
+        <w:rPr>
+          <w:lang w:val="en-US"/>
+        </w:rPr>
+        <w:t>sama</w:t>
+      </w:r>
+      <w:proofErr w:type="spellEnd"/>
+      <w:r>
+        <w:rPr>
+          <w:lang w:val="en-US"/>
+        </w:rPr>
+        <w:t xml:space="preserve"> lain, </w:t>
+      </w:r>
+      <w:proofErr w:type="spellStart"/>
+      <w:r>
+        <w:rPr>
+          <w:lang w:val="en-US"/>
+        </w:rPr>
+        <w:t>ada</w:t>
+      </w:r>
+      <w:proofErr w:type="spellEnd"/>
+      <w:r>
+        <w:rPr>
+          <w:lang w:val="en-US"/>
+        </w:rPr>
+        <w:t xml:space="preserve"> 4 margin </w:t>
+      </w:r>
+      <w:proofErr w:type="spellStart"/>
+      <w:r>
+        <w:rPr>
+          <w:lang w:val="en-US"/>
+        </w:rPr>
+        <w:t>yaitu</w:t>
+      </w:r>
+      <w:proofErr w:type="spellEnd"/>
+      <w:r>
+        <w:rPr>
+          <w:lang w:val="en-US"/>
+        </w:rPr>
+        <w:t xml:space="preserve"> top, right, bottom dan left</w:t>
       </w:r>
     </w:p>
     <w:p>
@@ -254,13 +912,91 @@
         <w:rPr>
           <w:lang w:val="en-US"/>
         </w:rPr>
-        <w:t xml:space="preserve">Padding, berfungsi </w:t>
-      </w:r>
-      <w:r>
-        <w:rPr>
-          <w:lang w:val="en-US"/>
-        </w:rPr>
-        <w:t>untuk memberi jarak antara tulisan dan border, padding juga memiliki padding top, right, bottom, left</w:t>
+        <w:t xml:space="preserve">Padding, </w:t>
+      </w:r>
+      <w:proofErr w:type="spellStart"/>
+      <w:r>
+        <w:rPr>
+          <w:lang w:val="en-US"/>
+        </w:rPr>
+        <w:t>berfungsi</w:t>
+      </w:r>
+      <w:proofErr w:type="spellEnd"/>
+      <w:r>
+        <w:rPr>
+          <w:lang w:val="en-US"/>
+        </w:rPr>
+        <w:t xml:space="preserve"> </w:t>
+      </w:r>
+      <w:proofErr w:type="spellStart"/>
+      <w:r>
+        <w:rPr>
+          <w:lang w:val="en-US"/>
+        </w:rPr>
+        <w:t>untuk</w:t>
+      </w:r>
+      <w:proofErr w:type="spellEnd"/>
+      <w:r>
+        <w:rPr>
+          <w:lang w:val="en-US"/>
+        </w:rPr>
+        <w:t xml:space="preserve"> </w:t>
+      </w:r>
+      <w:proofErr w:type="spellStart"/>
+      <w:r>
+        <w:rPr>
+          <w:lang w:val="en-US"/>
+        </w:rPr>
+        <w:t>memberi</w:t>
+      </w:r>
+      <w:proofErr w:type="spellEnd"/>
+      <w:r>
+        <w:rPr>
+          <w:lang w:val="en-US"/>
+        </w:rPr>
+        <w:t xml:space="preserve"> </w:t>
+      </w:r>
+      <w:proofErr w:type="spellStart"/>
+      <w:r>
+        <w:rPr>
+          <w:lang w:val="en-US"/>
+        </w:rPr>
+        <w:t>jarak</w:t>
+      </w:r>
+      <w:proofErr w:type="spellEnd"/>
+      <w:r>
+        <w:rPr>
+          <w:lang w:val="en-US"/>
+        </w:rPr>
+        <w:t xml:space="preserve"> </w:t>
+      </w:r>
+      <w:proofErr w:type="spellStart"/>
+      <w:r>
+        <w:rPr>
+          <w:lang w:val="en-US"/>
+        </w:rPr>
+        <w:t>antara</w:t>
+      </w:r>
+      <w:proofErr w:type="spellEnd"/>
+      <w:r>
+        <w:rPr>
+          <w:lang w:val="en-US"/>
+        </w:rPr>
+        <w:t xml:space="preserve"> tulisan dan border, padding juga </w:t>
+      </w:r>
+      <w:proofErr w:type="spellStart"/>
+      <w:r>
+        <w:rPr>
+          <w:lang w:val="en-US"/>
+        </w:rPr>
+        <w:t>memiliki</w:t>
+      </w:r>
+      <w:proofErr w:type="spellEnd"/>
+      <w:r>
+        <w:rPr>
+          <w:lang w:val="en-US"/>
+        </w:rPr>
+        <w:t xml:space="preserve"> padding top, right, bottom, left</w:t>
       </w:r>
     </w:p>
     <w:p>
@@ -278,7 +1014,63 @@
         <w:rPr>
           <w:lang w:val="en-US"/>
         </w:rPr>
-        <w:t>Position static, adalah posisi standart mengikuti web</w:t>
+        <w:t xml:space="preserve">Position static, </w:t>
+      </w:r>
+      <w:proofErr w:type="spellStart"/>
+      <w:r>
+        <w:rPr>
+          <w:lang w:val="en-US"/>
+        </w:rPr>
+        <w:t>adalah</w:t>
+      </w:r>
+      <w:proofErr w:type="spellEnd"/>
+      <w:r>
+        <w:rPr>
+          <w:lang w:val="en-US"/>
+        </w:rPr>
+        <w:t xml:space="preserve"> </w:t>
+      </w:r>
+      <w:proofErr w:type="spellStart"/>
+      <w:r>
+        <w:rPr>
+          <w:lang w:val="en-US"/>
+        </w:rPr>
+        <w:t>posisi</w:t>
+      </w:r>
+      <w:proofErr w:type="spellEnd"/>
+      <w:r>
+        <w:rPr>
+          <w:lang w:val="en-US"/>
+        </w:rPr>
+        <w:t xml:space="preserve"> </w:t>
+      </w:r>
+      <w:proofErr w:type="spellStart"/>
+      <w:r>
+        <w:rPr>
+          <w:lang w:val="en-US"/>
+        </w:rPr>
+        <w:t>standart</w:t>
+      </w:r>
+      <w:proofErr w:type="spellEnd"/>
+      <w:r>
+        <w:rPr>
+          <w:lang w:val="en-US"/>
+        </w:rPr>
+        <w:t xml:space="preserve"> </w:t>
+      </w:r>
+      <w:proofErr w:type="spellStart"/>
+      <w:r>
+        <w:rPr>
+          <w:lang w:val="en-US"/>
+        </w:rPr>
+        <w:t>mengikuti</w:t>
+      </w:r>
+      <w:proofErr w:type="spellEnd"/>
+      <w:r>
+        <w:rPr>
+          <w:lang w:val="en-US"/>
+        </w:rPr>
+        <w:t xml:space="preserve"> web</w:t>
       </w:r>
     </w:p>
     <w:p>
@@ -296,8 +1088,86 @@
         <w:rPr>
           <w:lang w:val="en-US"/>
         </w:rPr>
-        <w:t>Position relative, jika di geser akan mengabaikan objek lainnya</w:t>
-      </w:r>
+        <w:t xml:space="preserve">Position relative, </w:t>
+      </w:r>
+      <w:proofErr w:type="spellStart"/>
+      <w:r>
+        <w:rPr>
+          <w:lang w:val="en-US"/>
+        </w:rPr>
+        <w:t>jika</w:t>
+      </w:r>
+      <w:proofErr w:type="spellEnd"/>
+      <w:r>
+        <w:rPr>
+          <w:lang w:val="en-US"/>
+        </w:rPr>
+        <w:t xml:space="preserve"> di </w:t>
+      </w:r>
+      <w:proofErr w:type="spellStart"/>
+      <w:r>
+        <w:rPr>
+          <w:lang w:val="en-US"/>
+        </w:rPr>
+        <w:t>geser</w:t>
+      </w:r>
+      <w:proofErr w:type="spellEnd"/>
+      <w:r>
+        <w:rPr>
+          <w:lang w:val="en-US"/>
+        </w:rPr>
+        <w:t xml:space="preserve"> </w:t>
+      </w:r>
+      <w:proofErr w:type="spellStart"/>
+      <w:r>
+        <w:rPr>
+          <w:lang w:val="en-US"/>
+        </w:rPr>
+        <w:t>akan</w:t>
+      </w:r>
+      <w:proofErr w:type="spellEnd"/>
+      <w:r>
+        <w:rPr>
+          <w:lang w:val="en-US"/>
+        </w:rPr>
+        <w:t xml:space="preserve"> </w:t>
+      </w:r>
+      <w:proofErr w:type="spellStart"/>
+      <w:r>
+        <w:rPr>
+          <w:lang w:val="en-US"/>
+        </w:rPr>
+        <w:t>mengabaikan</w:t>
+      </w:r>
+      <w:proofErr w:type="spellEnd"/>
+      <w:r>
+        <w:rPr>
+          <w:lang w:val="en-US"/>
+        </w:rPr>
+        <w:t xml:space="preserve"> </w:t>
+      </w:r>
+      <w:proofErr w:type="spellStart"/>
+      <w:r>
+        <w:rPr>
+          <w:lang w:val="en-US"/>
+        </w:rPr>
+        <w:t>objek</w:t>
+      </w:r>
+      <w:proofErr w:type="spellEnd"/>
+      <w:r>
+        <w:rPr>
+          <w:lang w:val="en-US"/>
+        </w:rPr>
+        <w:t xml:space="preserve"> </w:t>
+      </w:r>
+      <w:proofErr w:type="spellStart"/>
+      <w:r>
+        <w:rPr>
+          <w:lang w:val="en-US"/>
+        </w:rPr>
+        <w:t>lainnya</w:t>
+      </w:r>
+      <w:proofErr w:type="spellEnd"/>
     </w:p>
     <w:p>
       <w:pPr>
@@ -314,8 +1184,212 @@
         <w:rPr>
           <w:lang w:val="en-US"/>
         </w:rPr>
-        <w:t>Position fixed, objek yang diberi position fixed akan menempel di layer, yang berarti jika di geser akan tetap pada tempatnya, dan ber kemungkinan menutupi objek lainnya</w:t>
-      </w:r>
+        <w:t xml:space="preserve">Position fixed, </w:t>
+      </w:r>
+      <w:proofErr w:type="spellStart"/>
+      <w:r>
+        <w:rPr>
+          <w:lang w:val="en-US"/>
+        </w:rPr>
+        <w:t>objek</w:t>
+      </w:r>
+      <w:proofErr w:type="spellEnd"/>
+      <w:r>
+        <w:rPr>
+          <w:lang w:val="en-US"/>
+        </w:rPr>
+        <w:t xml:space="preserve"> yang </w:t>
+      </w:r>
+      <w:proofErr w:type="spellStart"/>
+      <w:r>
+        <w:rPr>
+          <w:lang w:val="en-US"/>
+        </w:rPr>
+        <w:t>diberi</w:t>
+      </w:r>
+      <w:proofErr w:type="spellEnd"/>
+      <w:r>
+        <w:rPr>
+          <w:lang w:val="en-US"/>
+        </w:rPr>
+        <w:t xml:space="preserve"> position fixed </w:t>
+      </w:r>
+      <w:proofErr w:type="spellStart"/>
+      <w:r>
+        <w:rPr>
+          <w:lang w:val="en-US"/>
+        </w:rPr>
+        <w:t>akan</w:t>
+      </w:r>
+      <w:proofErr w:type="spellEnd"/>
+      <w:r>
+        <w:rPr>
+          <w:lang w:val="en-US"/>
+        </w:rPr>
+        <w:t xml:space="preserve"> </w:t>
+      </w:r>
+      <w:proofErr w:type="spellStart"/>
+      <w:r>
+        <w:rPr>
+          <w:lang w:val="en-US"/>
+        </w:rPr>
+        <w:t>menempel</w:t>
+      </w:r>
+      <w:proofErr w:type="spellEnd"/>
+      <w:r>
+        <w:rPr>
+          <w:lang w:val="en-US"/>
+        </w:rPr>
+        <w:t xml:space="preserve"> di layer, yang </w:t>
+      </w:r>
+      <w:proofErr w:type="spellStart"/>
+      <w:r>
+        <w:rPr>
+          <w:lang w:val="en-US"/>
+        </w:rPr>
+        <w:t>berarti</w:t>
+      </w:r>
+      <w:proofErr w:type="spellEnd"/>
+      <w:r>
+        <w:rPr>
+          <w:lang w:val="en-US"/>
+        </w:rPr>
+        <w:t xml:space="preserve"> </w:t>
+      </w:r>
+      <w:proofErr w:type="spellStart"/>
+      <w:r>
+        <w:rPr>
+          <w:lang w:val="en-US"/>
+        </w:rPr>
+        <w:t>jika</w:t>
+      </w:r>
+      <w:proofErr w:type="spellEnd"/>
+      <w:r>
+        <w:rPr>
+          <w:lang w:val="en-US"/>
+        </w:rPr>
+        <w:t xml:space="preserve"> di </w:t>
+      </w:r>
+      <w:proofErr w:type="spellStart"/>
+      <w:r>
+        <w:rPr>
+          <w:lang w:val="en-US"/>
+        </w:rPr>
+        <w:t>geser</w:t>
+      </w:r>
+      <w:proofErr w:type="spellEnd"/>
+      <w:r>
+        <w:rPr>
+          <w:lang w:val="en-US"/>
+        </w:rPr>
+        <w:t xml:space="preserve"> </w:t>
+      </w:r>
+      <w:proofErr w:type="spellStart"/>
+      <w:r>
+        <w:rPr>
+          <w:lang w:val="en-US"/>
+        </w:rPr>
+        <w:t>akan</w:t>
+      </w:r>
+      <w:proofErr w:type="spellEnd"/>
+      <w:r>
+        <w:rPr>
+          <w:lang w:val="en-US"/>
+        </w:rPr>
+        <w:t xml:space="preserve"> </w:t>
+      </w:r>
+      <w:proofErr w:type="spellStart"/>
+      <w:r>
+        <w:rPr>
+          <w:lang w:val="en-US"/>
+        </w:rPr>
+        <w:t>tetap</w:t>
+      </w:r>
+      <w:proofErr w:type="spellEnd"/>
+      <w:r>
+        <w:rPr>
+          <w:lang w:val="en-US"/>
+        </w:rPr>
+        <w:t xml:space="preserve"> pada </w:t>
+      </w:r>
+      <w:proofErr w:type="spellStart"/>
+      <w:r>
+        <w:rPr>
+          <w:lang w:val="en-US"/>
+        </w:rPr>
+        <w:t>tempatnya</w:t>
+      </w:r>
+      <w:proofErr w:type="spellEnd"/>
+      <w:r>
+        <w:rPr>
+          <w:lang w:val="en-US"/>
+        </w:rPr>
+        <w:t xml:space="preserve">, dan </w:t>
+      </w:r>
+      <w:proofErr w:type="spellStart"/>
+      <w:r>
+        <w:rPr>
+          <w:lang w:val="en-US"/>
+        </w:rPr>
+        <w:t>ber</w:t>
+      </w:r>
+      <w:proofErr w:type="spellEnd"/>
+      <w:r>
+        <w:rPr>
+          <w:lang w:val="en-US"/>
+        </w:rPr>
+        <w:t xml:space="preserve"> </w:t>
+      </w:r>
+      <w:proofErr w:type="spellStart"/>
+      <w:r>
+        <w:rPr>
+          <w:lang w:val="en-US"/>
+        </w:rPr>
+        <w:t>kemungkinan</w:t>
+      </w:r>
+      <w:proofErr w:type="spellEnd"/>
+      <w:r>
+        <w:rPr>
+          <w:lang w:val="en-US"/>
+        </w:rPr>
+        <w:t xml:space="preserve"> </w:t>
+      </w:r>
+      <w:proofErr w:type="spellStart"/>
+      <w:r>
+        <w:rPr>
+          <w:lang w:val="en-US"/>
+        </w:rPr>
+        <w:t>menutupi</w:t>
+      </w:r>
+      <w:proofErr w:type="spellEnd"/>
+      <w:r>
+        <w:rPr>
+          <w:lang w:val="en-US"/>
+        </w:rPr>
+        <w:t xml:space="preserve"> </w:t>
+      </w:r>
+      <w:proofErr w:type="spellStart"/>
+      <w:r>
+        <w:rPr>
+          <w:lang w:val="en-US"/>
+        </w:rPr>
+        <w:t>objek</w:t>
+      </w:r>
+      <w:proofErr w:type="spellEnd"/>
+      <w:r>
+        <w:rPr>
+          <w:lang w:val="en-US"/>
+        </w:rPr>
+        <w:t xml:space="preserve"> </w:t>
+      </w:r>
+      <w:proofErr w:type="spellStart"/>
+      <w:r>
+        <w:rPr>
+          <w:lang w:val="en-US"/>
+        </w:rPr>
+        <w:t>lainnya</w:t>
+      </w:r>
+      <w:proofErr w:type="spellEnd"/>
     </w:p>
     <w:p>
       <w:pPr>
@@ -332,8 +1406,142 @@
         <w:rPr>
           <w:lang w:val="en-US"/>
         </w:rPr>
-        <w:t>Position absolute, objek yang diberi position absolute akan menghilangkan wadahnya, yang berarti menumpuk ke wadah dibawahnya</w:t>
-      </w:r>
+        <w:t xml:space="preserve">Position absolute, </w:t>
+      </w:r>
+      <w:proofErr w:type="spellStart"/>
+      <w:r>
+        <w:rPr>
+          <w:lang w:val="en-US"/>
+        </w:rPr>
+        <w:t>objek</w:t>
+      </w:r>
+      <w:proofErr w:type="spellEnd"/>
+      <w:r>
+        <w:rPr>
+          <w:lang w:val="en-US"/>
+        </w:rPr>
+        <w:t xml:space="preserve"> yang </w:t>
+      </w:r>
+      <w:proofErr w:type="spellStart"/>
+      <w:r>
+        <w:rPr>
+          <w:lang w:val="en-US"/>
+        </w:rPr>
+        <w:t>diberi</w:t>
+      </w:r>
+      <w:proofErr w:type="spellEnd"/>
+      <w:r>
+        <w:rPr>
+          <w:lang w:val="en-US"/>
+        </w:rPr>
+        <w:t xml:space="preserve"> position absolute </w:t>
+      </w:r>
+      <w:proofErr w:type="spellStart"/>
+      <w:r>
+        <w:rPr>
+          <w:lang w:val="en-US"/>
+        </w:rPr>
+        <w:t>akan</w:t>
+      </w:r>
+      <w:proofErr w:type="spellEnd"/>
+      <w:r>
+        <w:rPr>
+          <w:lang w:val="en-US"/>
+        </w:rPr>
+        <w:t xml:space="preserve"> </w:t>
+      </w:r>
+      <w:proofErr w:type="spellStart"/>
+      <w:r>
+        <w:rPr>
+          <w:lang w:val="en-US"/>
+        </w:rPr>
+        <w:t>menghilangkan</w:t>
+      </w:r>
+      <w:proofErr w:type="spellEnd"/>
+      <w:r>
+        <w:rPr>
+          <w:lang w:val="en-US"/>
+        </w:rPr>
+        <w:t xml:space="preserve"> </w:t>
+      </w:r>
+      <w:proofErr w:type="spellStart"/>
+      <w:r>
+        <w:rPr>
+          <w:lang w:val="en-US"/>
+        </w:rPr>
+        <w:t>wadahnya</w:t>
+      </w:r>
+      <w:proofErr w:type="spellEnd"/>
+      <w:r>
+        <w:rPr>
+          <w:lang w:val="en-US"/>
+        </w:rPr>
+        <w:t xml:space="preserve">, yang </w:t>
+      </w:r>
+      <w:proofErr w:type="spellStart"/>
+      <w:r>
+        <w:rPr>
+          <w:lang w:val="en-US"/>
+        </w:rPr>
+        <w:t>berarti</w:t>
+      </w:r>
+      <w:proofErr w:type="spellEnd"/>
+      <w:r>
+        <w:rPr>
+          <w:lang w:val="en-US"/>
+        </w:rPr>
+        <w:t xml:space="preserve"> </w:t>
+      </w:r>
+      <w:proofErr w:type="spellStart"/>
+      <w:r>
+        <w:rPr>
+          <w:lang w:val="en-US"/>
+        </w:rPr>
+        <w:t>menumpuk</w:t>
+      </w:r>
+      <w:proofErr w:type="spellEnd"/>
+      <w:r>
+        <w:rPr>
+          <w:lang w:val="en-US"/>
+        </w:rPr>
+        <w:t xml:space="preserve"> </w:t>
+      </w:r>
+      <w:proofErr w:type="spellStart"/>
+      <w:r>
+        <w:rPr>
+          <w:lang w:val="en-US"/>
+        </w:rPr>
+        <w:t>ke</w:t>
+      </w:r>
+      <w:proofErr w:type="spellEnd"/>
+      <w:r>
+        <w:rPr>
+          <w:lang w:val="en-US"/>
+        </w:rPr>
+        <w:t xml:space="preserve"> </w:t>
+      </w:r>
+      <w:proofErr w:type="spellStart"/>
+      <w:r>
+        <w:rPr>
+          <w:lang w:val="en-US"/>
+        </w:rPr>
+        <w:t>wadah</w:t>
+      </w:r>
+      <w:proofErr w:type="spellEnd"/>
+      <w:r>
+        <w:rPr>
+          <w:lang w:val="en-US"/>
+        </w:rPr>
+        <w:t xml:space="preserve"> </w:t>
+      </w:r>
+      <w:proofErr w:type="spellStart"/>
+      <w:r>
+        <w:rPr>
+          <w:lang w:val="en-US"/>
+        </w:rPr>
+        <w:t>dibawahnya</w:t>
+      </w:r>
+      <w:proofErr w:type="spellEnd"/>
     </w:p>
     <w:p>
       <w:pPr>
@@ -350,7 +1558,119 @@
         <w:rPr>
           <w:lang w:val="en-US"/>
         </w:rPr>
-        <w:t>Position sticky, objek yang diberi sticky akan menempel dengan layer namun tetap mengikuti scroll mouse</w:t>
+        <w:t xml:space="preserve">Position sticky, </w:t>
+      </w:r>
+      <w:proofErr w:type="spellStart"/>
+      <w:r>
+        <w:rPr>
+          <w:lang w:val="en-US"/>
+        </w:rPr>
+        <w:t>objek</w:t>
+      </w:r>
+      <w:proofErr w:type="spellEnd"/>
+      <w:r>
+        <w:rPr>
+          <w:lang w:val="en-US"/>
+        </w:rPr>
+        <w:t xml:space="preserve"> yang </w:t>
+      </w:r>
+      <w:proofErr w:type="spellStart"/>
+      <w:r>
+        <w:rPr>
+          <w:lang w:val="en-US"/>
+        </w:rPr>
+        <w:t>diberi</w:t>
+      </w:r>
+      <w:proofErr w:type="spellEnd"/>
+      <w:r>
+        <w:rPr>
+          <w:lang w:val="en-US"/>
+        </w:rPr>
+        <w:t xml:space="preserve"> sticky </w:t>
+      </w:r>
+      <w:proofErr w:type="spellStart"/>
+      <w:r>
+        <w:rPr>
+          <w:lang w:val="en-US"/>
+        </w:rPr>
+        <w:t>akan</w:t>
+      </w:r>
+      <w:proofErr w:type="spellEnd"/>
+      <w:r>
+        <w:rPr>
+          <w:lang w:val="en-US"/>
+        </w:rPr>
+        <w:t xml:space="preserve"> </w:t>
+      </w:r>
+      <w:proofErr w:type="spellStart"/>
+      <w:r>
+        <w:rPr>
+          <w:lang w:val="en-US"/>
+        </w:rPr>
+        <w:t>menempel</w:t>
+      </w:r>
+      <w:proofErr w:type="spellEnd"/>
+      <w:r>
+        <w:rPr>
+          <w:lang w:val="en-US"/>
+        </w:rPr>
+        <w:t xml:space="preserve"> </w:t>
+      </w:r>
+      <w:proofErr w:type="spellStart"/>
+      <w:r>
+        <w:rPr>
+          <w:lang w:val="en-US"/>
+        </w:rPr>
+        <w:t>dengan</w:t>
+      </w:r>
+      <w:proofErr w:type="spellEnd"/>
+      <w:r>
+        <w:rPr>
+          <w:lang w:val="en-US"/>
+        </w:rPr>
+        <w:t xml:space="preserve"> layer </w:t>
+      </w:r>
+      <w:proofErr w:type="spellStart"/>
+      <w:r>
+        <w:rPr>
+          <w:lang w:val="en-US"/>
+        </w:rPr>
+        <w:t>namun</w:t>
+      </w:r>
+      <w:proofErr w:type="spellEnd"/>
+      <w:r>
+        <w:rPr>
+          <w:lang w:val="en-US"/>
+        </w:rPr>
+        <w:t xml:space="preserve"> </w:t>
+      </w:r>
+      <w:proofErr w:type="spellStart"/>
+      <w:r>
+        <w:rPr>
+          <w:lang w:val="en-US"/>
+        </w:rPr>
+        <w:t>tetap</w:t>
+      </w:r>
+      <w:proofErr w:type="spellEnd"/>
+      <w:r>
+        <w:rPr>
+          <w:lang w:val="en-US"/>
+        </w:rPr>
+        <w:t xml:space="preserve"> </w:t>
+      </w:r>
+      <w:proofErr w:type="spellStart"/>
+      <w:r>
+        <w:rPr>
+          <w:lang w:val="en-US"/>
+        </w:rPr>
+        <w:t>mengikuti</w:t>
+      </w:r>
+      <w:proofErr w:type="spellEnd"/>
+      <w:r>
+        <w:rPr>
+          <w:lang w:val="en-US"/>
+        </w:rPr>
+        <w:t xml:space="preserve"> scroll mouse</w:t>
       </w:r>
     </w:p>
     <w:p>
@@ -368,19 +1688,275 @@
         <w:rPr>
           <w:lang w:val="en-US"/>
         </w:rPr>
-        <w:t>Id, fungsi dari menambahkan id pada tag html adalah mengelompokkan tag tersebut, agar lebih mudah jika memberi css</w:t>
-      </w:r>
-      <w:r>
-        <w:rPr>
-          <w:lang w:val="en-US"/>
-        </w:rPr>
-        <w:t>, namun hanya bisa menampung satu css</w:t>
-      </w:r>
-      <w:r>
-        <w:rPr>
-          <w:lang w:val="en-US"/>
-        </w:rPr>
-        <w:t>(diawali tanda #)</w:t>
+        <w:t xml:space="preserve">Id, </w:t>
+      </w:r>
+      <w:proofErr w:type="spellStart"/>
+      <w:r>
+        <w:rPr>
+          <w:lang w:val="en-US"/>
+        </w:rPr>
+        <w:t>fungsi</w:t>
+      </w:r>
+      <w:proofErr w:type="spellEnd"/>
+      <w:r>
+        <w:rPr>
+          <w:lang w:val="en-US"/>
+        </w:rPr>
+        <w:t xml:space="preserve"> </w:t>
+      </w:r>
+      <w:proofErr w:type="spellStart"/>
+      <w:r>
+        <w:rPr>
+          <w:lang w:val="en-US"/>
+        </w:rPr>
+        <w:t>dari</w:t>
+      </w:r>
+      <w:proofErr w:type="spellEnd"/>
+      <w:r>
+        <w:rPr>
+          <w:lang w:val="en-US"/>
+        </w:rPr>
+        <w:t xml:space="preserve"> </w:t>
+      </w:r>
+      <w:proofErr w:type="spellStart"/>
+      <w:r>
+        <w:rPr>
+          <w:lang w:val="en-US"/>
+        </w:rPr>
+        <w:t>menambahkan</w:t>
+      </w:r>
+      <w:proofErr w:type="spellEnd"/>
+      <w:r>
+        <w:rPr>
+          <w:lang w:val="en-US"/>
+        </w:rPr>
+        <w:t xml:space="preserve"> id pada tag html </w:t>
+      </w:r>
+      <w:proofErr w:type="spellStart"/>
+      <w:r>
+        <w:rPr>
+          <w:lang w:val="en-US"/>
+        </w:rPr>
+        <w:t>adalah</w:t>
+      </w:r>
+      <w:proofErr w:type="spellEnd"/>
+      <w:r>
+        <w:rPr>
+          <w:lang w:val="en-US"/>
+        </w:rPr>
+        <w:t xml:space="preserve"> </w:t>
+      </w:r>
+      <w:proofErr w:type="spellStart"/>
+      <w:r>
+        <w:rPr>
+          <w:lang w:val="en-US"/>
+        </w:rPr>
+        <w:t>mengelompokkan</w:t>
+      </w:r>
+      <w:proofErr w:type="spellEnd"/>
+      <w:r>
+        <w:rPr>
+          <w:lang w:val="en-US"/>
+        </w:rPr>
+        <w:t xml:space="preserve"> tag </w:t>
+      </w:r>
+      <w:proofErr w:type="spellStart"/>
+      <w:r>
+        <w:rPr>
+          <w:lang w:val="en-US"/>
+        </w:rPr>
+        <w:t>tersebut</w:t>
+      </w:r>
+      <w:proofErr w:type="spellEnd"/>
+      <w:r>
+        <w:rPr>
+          <w:lang w:val="en-US"/>
+        </w:rPr>
+        <w:t xml:space="preserve">, agar </w:t>
+      </w:r>
+      <w:proofErr w:type="spellStart"/>
+      <w:r>
+        <w:rPr>
+          <w:lang w:val="en-US"/>
+        </w:rPr>
+        <w:t>lebih</w:t>
+      </w:r>
+      <w:proofErr w:type="spellEnd"/>
+      <w:r>
+        <w:rPr>
+          <w:lang w:val="en-US"/>
+        </w:rPr>
+        <w:t xml:space="preserve"> </w:t>
+      </w:r>
+      <w:proofErr w:type="spellStart"/>
+      <w:r>
+        <w:rPr>
+          <w:lang w:val="en-US"/>
+        </w:rPr>
+        <w:t>mudah</w:t>
+      </w:r>
+      <w:proofErr w:type="spellEnd"/>
+      <w:r>
+        <w:rPr>
+          <w:lang w:val="en-US"/>
+        </w:rPr>
+        <w:t xml:space="preserve"> </w:t>
+      </w:r>
+      <w:proofErr w:type="spellStart"/>
+      <w:r>
+        <w:rPr>
+          <w:lang w:val="en-US"/>
+        </w:rPr>
+        <w:t>jika</w:t>
+      </w:r>
+      <w:proofErr w:type="spellEnd"/>
+      <w:r>
+        <w:rPr>
+          <w:lang w:val="en-US"/>
+        </w:rPr>
+        <w:t xml:space="preserve"> </w:t>
+      </w:r>
+      <w:proofErr w:type="spellStart"/>
+      <w:r>
+        <w:rPr>
+          <w:lang w:val="en-US"/>
+        </w:rPr>
+        <w:t>memberi</w:t>
+      </w:r>
+      <w:proofErr w:type="spellEnd"/>
+      <w:r>
+        <w:rPr>
+          <w:lang w:val="en-US"/>
+        </w:rPr>
+        <w:t xml:space="preserve"> </w:t>
+      </w:r>
+      <w:proofErr w:type="spellStart"/>
+      <w:r>
+        <w:rPr>
+          <w:lang w:val="en-US"/>
+        </w:rPr>
+        <w:t>css</w:t>
+      </w:r>
+      <w:proofErr w:type="spellEnd"/>
+      <w:r>
+        <w:rPr>
+          <w:lang w:val="en-US"/>
+        </w:rPr>
+        <w:t xml:space="preserve">, </w:t>
+      </w:r>
+      <w:proofErr w:type="spellStart"/>
+      <w:r>
+        <w:rPr>
+          <w:lang w:val="en-US"/>
+        </w:rPr>
+        <w:t>namun</w:t>
+      </w:r>
+      <w:proofErr w:type="spellEnd"/>
+      <w:r>
+        <w:rPr>
+          <w:lang w:val="en-US"/>
+        </w:rPr>
+        <w:t xml:space="preserve"> </w:t>
+      </w:r>
+      <w:proofErr w:type="spellStart"/>
+      <w:r>
+        <w:rPr>
+          <w:lang w:val="en-US"/>
+        </w:rPr>
+        <w:t>hanya</w:t>
+      </w:r>
+      <w:proofErr w:type="spellEnd"/>
+      <w:r>
+        <w:rPr>
+          <w:lang w:val="en-US"/>
+        </w:rPr>
+        <w:t xml:space="preserve"> </w:t>
+      </w:r>
+      <w:proofErr w:type="spellStart"/>
+      <w:r>
+        <w:rPr>
+          <w:lang w:val="en-US"/>
+        </w:rPr>
+        <w:t>bisa</w:t>
+      </w:r>
+      <w:proofErr w:type="spellEnd"/>
+      <w:r>
+        <w:rPr>
+          <w:lang w:val="en-US"/>
+        </w:rPr>
+        <w:t xml:space="preserve"> </w:t>
+      </w:r>
+      <w:proofErr w:type="spellStart"/>
+      <w:r>
+        <w:rPr>
+          <w:lang w:val="en-US"/>
+        </w:rPr>
+        <w:t>menampung</w:t>
+      </w:r>
+      <w:proofErr w:type="spellEnd"/>
+      <w:r>
+        <w:rPr>
+          <w:lang w:val="en-US"/>
+        </w:rPr>
+        <w:t xml:space="preserve"> </w:t>
+      </w:r>
+      <w:proofErr w:type="spellStart"/>
+      <w:r>
+        <w:rPr>
+          <w:lang w:val="en-US"/>
+        </w:rPr>
+        <w:t>satu</w:t>
+      </w:r>
+      <w:proofErr w:type="spellEnd"/>
+      <w:r>
+        <w:rPr>
+          <w:lang w:val="en-US"/>
+        </w:rPr>
+        <w:t xml:space="preserve"> </w:t>
+      </w:r>
+      <w:proofErr w:type="spellStart"/>
+      <w:proofErr w:type="gramStart"/>
+      <w:r>
+        <w:rPr>
+          <w:lang w:val="en-US"/>
+        </w:rPr>
+        <w:t>css</w:t>
+      </w:r>
+      <w:proofErr w:type="spellEnd"/>
+      <w:r>
+        <w:rPr>
+          <w:lang w:val="en-US"/>
+        </w:rPr>
+        <w:t>(</w:t>
+      </w:r>
+      <w:proofErr w:type="spellStart"/>
+      <w:proofErr w:type="gramEnd"/>
+      <w:r>
+        <w:rPr>
+          <w:lang w:val="en-US"/>
+        </w:rPr>
+        <w:t>diawali</w:t>
+      </w:r>
+      <w:proofErr w:type="spellEnd"/>
+      <w:r>
+        <w:rPr>
+          <w:lang w:val="en-US"/>
+        </w:rPr>
+        <w:t xml:space="preserve"> </w:t>
+      </w:r>
+      <w:proofErr w:type="spellStart"/>
+      <w:r>
+        <w:rPr>
+          <w:lang w:val="en-US"/>
+        </w:rPr>
+        <w:t>tanda</w:t>
+      </w:r>
+      <w:proofErr w:type="spellEnd"/>
+      <w:r>
+        <w:rPr>
+          <w:lang w:val="en-US"/>
+        </w:rPr>
+        <w:t xml:space="preserve"> #)</w:t>
       </w:r>
     </w:p>
     <w:p>
@@ -398,13 +1974,247 @@
         <w:rPr>
           <w:lang w:val="en-US"/>
         </w:rPr>
-        <w:t>class, fungsi dari menambahkan class pada tag html adalah mengelompokkan tag tersebut, agar lebih mudah jika memberi css, class bisa menampung banyak css</w:t>
-      </w:r>
-      <w:r>
-        <w:rPr>
-          <w:lang w:val="en-US"/>
-        </w:rPr>
-        <w:t>(diawali tanda.)</w:t>
+        <w:t xml:space="preserve">class, </w:t>
+      </w:r>
+      <w:proofErr w:type="spellStart"/>
+      <w:r>
+        <w:rPr>
+          <w:lang w:val="en-US"/>
+        </w:rPr>
+        <w:t>fungsi</w:t>
+      </w:r>
+      <w:proofErr w:type="spellEnd"/>
+      <w:r>
+        <w:rPr>
+          <w:lang w:val="en-US"/>
+        </w:rPr>
+        <w:t xml:space="preserve"> </w:t>
+      </w:r>
+      <w:proofErr w:type="spellStart"/>
+      <w:r>
+        <w:rPr>
+          <w:lang w:val="en-US"/>
+        </w:rPr>
+        <w:t>dari</w:t>
+      </w:r>
+      <w:proofErr w:type="spellEnd"/>
+      <w:r>
+        <w:rPr>
+          <w:lang w:val="en-US"/>
+        </w:rPr>
+        <w:t xml:space="preserve"> </w:t>
+      </w:r>
+      <w:proofErr w:type="spellStart"/>
+      <w:r>
+        <w:rPr>
+          <w:lang w:val="en-US"/>
+        </w:rPr>
+        <w:t>menambahkan</w:t>
+      </w:r>
+      <w:proofErr w:type="spellEnd"/>
+      <w:r>
+        <w:rPr>
+          <w:lang w:val="en-US"/>
+        </w:rPr>
+        <w:t xml:space="preserve"> class pada tag html </w:t>
+      </w:r>
+      <w:proofErr w:type="spellStart"/>
+      <w:r>
+        <w:rPr>
+          <w:lang w:val="en-US"/>
+        </w:rPr>
+        <w:t>adalah</w:t>
+      </w:r>
+      <w:proofErr w:type="spellEnd"/>
+      <w:r>
+        <w:rPr>
+          <w:lang w:val="en-US"/>
+        </w:rPr>
+        <w:t xml:space="preserve"> </w:t>
+      </w:r>
+      <w:proofErr w:type="spellStart"/>
+      <w:r>
+        <w:rPr>
+          <w:lang w:val="en-US"/>
+        </w:rPr>
+        <w:t>mengelompokkan</w:t>
+      </w:r>
+      <w:proofErr w:type="spellEnd"/>
+      <w:r>
+        <w:rPr>
+          <w:lang w:val="en-US"/>
+        </w:rPr>
+        <w:t xml:space="preserve"> tag </w:t>
+      </w:r>
+      <w:proofErr w:type="spellStart"/>
+      <w:r>
+        <w:rPr>
+          <w:lang w:val="en-US"/>
+        </w:rPr>
+        <w:t>tersebut</w:t>
+      </w:r>
+      <w:proofErr w:type="spellEnd"/>
+      <w:r>
+        <w:rPr>
+          <w:lang w:val="en-US"/>
+        </w:rPr>
+        <w:t xml:space="preserve">, agar </w:t>
+      </w:r>
+      <w:proofErr w:type="spellStart"/>
+      <w:r>
+        <w:rPr>
+          <w:lang w:val="en-US"/>
+        </w:rPr>
+        <w:t>lebih</w:t>
+      </w:r>
+      <w:proofErr w:type="spellEnd"/>
+      <w:r>
+        <w:rPr>
+          <w:lang w:val="en-US"/>
+        </w:rPr>
+        <w:t xml:space="preserve"> </w:t>
+      </w:r>
+      <w:proofErr w:type="spellStart"/>
+      <w:r>
+        <w:rPr>
+          <w:lang w:val="en-US"/>
+        </w:rPr>
+        <w:t>mudah</w:t>
+      </w:r>
+      <w:proofErr w:type="spellEnd"/>
+      <w:r>
+        <w:rPr>
+          <w:lang w:val="en-US"/>
+        </w:rPr>
+        <w:t xml:space="preserve"> </w:t>
+      </w:r>
+      <w:proofErr w:type="spellStart"/>
+      <w:r>
+        <w:rPr>
+          <w:lang w:val="en-US"/>
+        </w:rPr>
+        <w:t>jika</w:t>
+      </w:r>
+      <w:proofErr w:type="spellEnd"/>
+      <w:r>
+        <w:rPr>
+          <w:lang w:val="en-US"/>
+        </w:rPr>
+        <w:t xml:space="preserve"> </w:t>
+      </w:r>
+      <w:proofErr w:type="spellStart"/>
+      <w:r>
+        <w:rPr>
+          <w:lang w:val="en-US"/>
+        </w:rPr>
+        <w:t>memberi</w:t>
+      </w:r>
+      <w:proofErr w:type="spellEnd"/>
+      <w:r>
+        <w:rPr>
+          <w:lang w:val="en-US"/>
+        </w:rPr>
+        <w:t xml:space="preserve"> </w:t>
+      </w:r>
+      <w:proofErr w:type="spellStart"/>
+      <w:r>
+        <w:rPr>
+          <w:lang w:val="en-US"/>
+        </w:rPr>
+        <w:t>css</w:t>
+      </w:r>
+      <w:proofErr w:type="spellEnd"/>
+      <w:r>
+        <w:rPr>
+          <w:lang w:val="en-US"/>
+        </w:rPr>
+        <w:t xml:space="preserve">, class </w:t>
+      </w:r>
+      <w:proofErr w:type="spellStart"/>
+      <w:r>
+        <w:rPr>
+          <w:lang w:val="en-US"/>
+        </w:rPr>
+        <w:t>bisa</w:t>
+      </w:r>
+      <w:proofErr w:type="spellEnd"/>
+      <w:r>
+        <w:rPr>
+          <w:lang w:val="en-US"/>
+        </w:rPr>
+        <w:t xml:space="preserve"> </w:t>
+      </w:r>
+      <w:proofErr w:type="spellStart"/>
+      <w:r>
+        <w:rPr>
+          <w:lang w:val="en-US"/>
+        </w:rPr>
+        <w:t>menampung</w:t>
+      </w:r>
+      <w:proofErr w:type="spellEnd"/>
+      <w:r>
+        <w:rPr>
+          <w:lang w:val="en-US"/>
+        </w:rPr>
+        <w:t xml:space="preserve"> </w:t>
+      </w:r>
+      <w:proofErr w:type="spellStart"/>
+      <w:r>
+        <w:rPr>
+          <w:lang w:val="en-US"/>
+        </w:rPr>
+        <w:t>banyak</w:t>
+      </w:r>
+      <w:proofErr w:type="spellEnd"/>
+      <w:r>
+        <w:rPr>
+          <w:lang w:val="en-US"/>
+        </w:rPr>
+        <w:t xml:space="preserve"> </w:t>
+      </w:r>
+      <w:proofErr w:type="spellStart"/>
+      <w:proofErr w:type="gramStart"/>
+      <w:r>
+        <w:rPr>
+          <w:lang w:val="en-US"/>
+        </w:rPr>
+        <w:t>css</w:t>
+      </w:r>
+      <w:proofErr w:type="spellEnd"/>
+      <w:r>
+        <w:rPr>
+          <w:lang w:val="en-US"/>
+        </w:rPr>
+        <w:t>(</w:t>
+      </w:r>
+      <w:proofErr w:type="spellStart"/>
+      <w:proofErr w:type="gramEnd"/>
+      <w:r>
+        <w:rPr>
+          <w:lang w:val="en-US"/>
+        </w:rPr>
+        <w:t>diawali</w:t>
+      </w:r>
+      <w:proofErr w:type="spellEnd"/>
+      <w:r>
+        <w:rPr>
+          <w:lang w:val="en-US"/>
+        </w:rPr>
+        <w:t xml:space="preserve"> </w:t>
+      </w:r>
+      <w:proofErr w:type="spellStart"/>
+      <w:r>
+        <w:rPr>
+          <w:lang w:val="en-US"/>
+        </w:rPr>
+        <w:t>tanda</w:t>
+      </w:r>
+      <w:proofErr w:type="spellEnd"/>
+      <w:r>
+        <w:rPr>
+          <w:lang w:val="en-US"/>
+        </w:rPr>
+        <w:t>.)</w:t>
       </w:r>
     </w:p>
     <w:p>
@@ -422,8 +2232,100 @@
         <w:rPr>
           <w:lang w:val="en-US"/>
         </w:rPr>
-        <w:t>background color pada css, berfungsi sebagai memberi warna latar belakang</w:t>
-      </w:r>
+        <w:t xml:space="preserve">background color pada </w:t>
+      </w:r>
+      <w:proofErr w:type="spellStart"/>
+      <w:r>
+        <w:rPr>
+          <w:lang w:val="en-US"/>
+        </w:rPr>
+        <w:t>css</w:t>
+      </w:r>
+      <w:proofErr w:type="spellEnd"/>
+      <w:r>
+        <w:rPr>
+          <w:lang w:val="en-US"/>
+        </w:rPr>
+        <w:t xml:space="preserve">, </w:t>
+      </w:r>
+      <w:proofErr w:type="spellStart"/>
+      <w:r>
+        <w:rPr>
+          <w:lang w:val="en-US"/>
+        </w:rPr>
+        <w:t>berfungsi</w:t>
+      </w:r>
+      <w:proofErr w:type="spellEnd"/>
+      <w:r>
+        <w:rPr>
+          <w:lang w:val="en-US"/>
+        </w:rPr>
+        <w:t xml:space="preserve"> </w:t>
+      </w:r>
+      <w:proofErr w:type="spellStart"/>
+      <w:r>
+        <w:rPr>
+          <w:lang w:val="en-US"/>
+        </w:rPr>
+        <w:t>sebagai</w:t>
+      </w:r>
+      <w:proofErr w:type="spellEnd"/>
+      <w:r>
+        <w:rPr>
+          <w:lang w:val="en-US"/>
+        </w:rPr>
+        <w:t xml:space="preserve"> </w:t>
+      </w:r>
+      <w:proofErr w:type="spellStart"/>
+      <w:r>
+        <w:rPr>
+          <w:lang w:val="en-US"/>
+        </w:rPr>
+        <w:t>memberi</w:t>
+      </w:r>
+      <w:proofErr w:type="spellEnd"/>
+      <w:r>
+        <w:rPr>
+          <w:lang w:val="en-US"/>
+        </w:rPr>
+        <w:t xml:space="preserve"> </w:t>
+      </w:r>
+      <w:proofErr w:type="spellStart"/>
+      <w:r>
+        <w:rPr>
+          <w:lang w:val="en-US"/>
+        </w:rPr>
+        <w:t>warna</w:t>
+      </w:r>
+      <w:proofErr w:type="spellEnd"/>
+      <w:r>
+        <w:rPr>
+          <w:lang w:val="en-US"/>
+        </w:rPr>
+        <w:t xml:space="preserve"> </w:t>
+      </w:r>
+      <w:proofErr w:type="spellStart"/>
+      <w:r>
+        <w:rPr>
+          <w:lang w:val="en-US"/>
+        </w:rPr>
+        <w:t>latar</w:t>
+      </w:r>
+      <w:proofErr w:type="spellEnd"/>
+      <w:r>
+        <w:rPr>
+          <w:lang w:val="en-US"/>
+        </w:rPr>
+        <w:t xml:space="preserve"> </w:t>
+      </w:r>
+      <w:proofErr w:type="spellStart"/>
+      <w:r>
+        <w:rPr>
+          <w:lang w:val="en-US"/>
+        </w:rPr>
+        <w:t>belakang</w:t>
+      </w:r>
+      <w:proofErr w:type="spellEnd"/>
     </w:p>
     <w:p>
       <w:pPr>
@@ -440,8 +2342,100 @@
         <w:rPr>
           <w:lang w:val="en-US"/>
         </w:rPr>
-        <w:t>background image pada css, berfungsi sebagai memberi gambar latar belakang</w:t>
-      </w:r>
+        <w:t xml:space="preserve">background image pada </w:t>
+      </w:r>
+      <w:proofErr w:type="spellStart"/>
+      <w:r>
+        <w:rPr>
+          <w:lang w:val="en-US"/>
+        </w:rPr>
+        <w:t>css</w:t>
+      </w:r>
+      <w:proofErr w:type="spellEnd"/>
+      <w:r>
+        <w:rPr>
+          <w:lang w:val="en-US"/>
+        </w:rPr>
+        <w:t xml:space="preserve">, </w:t>
+      </w:r>
+      <w:proofErr w:type="spellStart"/>
+      <w:r>
+        <w:rPr>
+          <w:lang w:val="en-US"/>
+        </w:rPr>
+        <w:t>berfungsi</w:t>
+      </w:r>
+      <w:proofErr w:type="spellEnd"/>
+      <w:r>
+        <w:rPr>
+          <w:lang w:val="en-US"/>
+        </w:rPr>
+        <w:t xml:space="preserve"> </w:t>
+      </w:r>
+      <w:proofErr w:type="spellStart"/>
+      <w:r>
+        <w:rPr>
+          <w:lang w:val="en-US"/>
+        </w:rPr>
+        <w:t>sebagai</w:t>
+      </w:r>
+      <w:proofErr w:type="spellEnd"/>
+      <w:r>
+        <w:rPr>
+          <w:lang w:val="en-US"/>
+        </w:rPr>
+        <w:t xml:space="preserve"> </w:t>
+      </w:r>
+      <w:proofErr w:type="spellStart"/>
+      <w:r>
+        <w:rPr>
+          <w:lang w:val="en-US"/>
+        </w:rPr>
+        <w:t>memberi</w:t>
+      </w:r>
+      <w:proofErr w:type="spellEnd"/>
+      <w:r>
+        <w:rPr>
+          <w:lang w:val="en-US"/>
+        </w:rPr>
+        <w:t xml:space="preserve"> </w:t>
+      </w:r>
+      <w:proofErr w:type="spellStart"/>
+      <w:r>
+        <w:rPr>
+          <w:lang w:val="en-US"/>
+        </w:rPr>
+        <w:t>gambar</w:t>
+      </w:r>
+      <w:proofErr w:type="spellEnd"/>
+      <w:r>
+        <w:rPr>
+          <w:lang w:val="en-US"/>
+        </w:rPr>
+        <w:t xml:space="preserve"> </w:t>
+      </w:r>
+      <w:proofErr w:type="spellStart"/>
+      <w:r>
+        <w:rPr>
+          <w:lang w:val="en-US"/>
+        </w:rPr>
+        <w:t>latar</w:t>
+      </w:r>
+      <w:proofErr w:type="spellEnd"/>
+      <w:r>
+        <w:rPr>
+          <w:lang w:val="en-US"/>
+        </w:rPr>
+        <w:t xml:space="preserve"> </w:t>
+      </w:r>
+      <w:proofErr w:type="spellStart"/>
+      <w:r>
+        <w:rPr>
+          <w:lang w:val="en-US"/>
+        </w:rPr>
+        <w:t>belakang</w:t>
+      </w:r>
+      <w:proofErr w:type="spellEnd"/>
     </w:p>
     <w:p>
       <w:pPr>
@@ -458,7 +2452,63 @@
         <w:rPr>
           <w:lang w:val="en-US"/>
         </w:rPr>
-        <w:t>list style pada css, berfungsi sebagai mengatur style list</w:t>
+        <w:t xml:space="preserve">list style pada </w:t>
+      </w:r>
+      <w:proofErr w:type="spellStart"/>
+      <w:r>
+        <w:rPr>
+          <w:lang w:val="en-US"/>
+        </w:rPr>
+        <w:t>css</w:t>
+      </w:r>
+      <w:proofErr w:type="spellEnd"/>
+      <w:r>
+        <w:rPr>
+          <w:lang w:val="en-US"/>
+        </w:rPr>
+        <w:t xml:space="preserve">, </w:t>
+      </w:r>
+      <w:proofErr w:type="spellStart"/>
+      <w:r>
+        <w:rPr>
+          <w:lang w:val="en-US"/>
+        </w:rPr>
+        <w:t>berfungsi</w:t>
+      </w:r>
+      <w:proofErr w:type="spellEnd"/>
+      <w:r>
+        <w:rPr>
+          <w:lang w:val="en-US"/>
+        </w:rPr>
+        <w:t xml:space="preserve"> </w:t>
+      </w:r>
+      <w:proofErr w:type="spellStart"/>
+      <w:r>
+        <w:rPr>
+          <w:lang w:val="en-US"/>
+        </w:rPr>
+        <w:t>sebagai</w:t>
+      </w:r>
+      <w:proofErr w:type="spellEnd"/>
+      <w:r>
+        <w:rPr>
+          <w:lang w:val="en-US"/>
+        </w:rPr>
+        <w:t xml:space="preserve"> </w:t>
+      </w:r>
+      <w:proofErr w:type="spellStart"/>
+      <w:r>
+        <w:rPr>
+          <w:lang w:val="en-US"/>
+        </w:rPr>
+        <w:t>mengatur</w:t>
+      </w:r>
+      <w:proofErr w:type="spellEnd"/>
+      <w:r>
+        <w:rPr>
+          <w:lang w:val="en-US"/>
+        </w:rPr>
+        <w:t xml:space="preserve"> style list</w:t>
       </w:r>
     </w:p>
     <w:p>
@@ -476,8 +2526,72 @@
         <w:rPr>
           <w:lang w:val="en-US"/>
         </w:rPr>
-        <w:t>float left pada css, mengisi tempat kosong di kiri</w:t>
-      </w:r>
+        <w:t xml:space="preserve">float left pada </w:t>
+      </w:r>
+      <w:proofErr w:type="spellStart"/>
+      <w:r>
+        <w:rPr>
+          <w:lang w:val="en-US"/>
+        </w:rPr>
+        <w:t>css</w:t>
+      </w:r>
+      <w:proofErr w:type="spellEnd"/>
+      <w:r>
+        <w:rPr>
+          <w:lang w:val="en-US"/>
+        </w:rPr>
+        <w:t xml:space="preserve">, </w:t>
+      </w:r>
+      <w:proofErr w:type="spellStart"/>
+      <w:r>
+        <w:rPr>
+          <w:lang w:val="en-US"/>
+        </w:rPr>
+        <w:t>mengisi</w:t>
+      </w:r>
+      <w:proofErr w:type="spellEnd"/>
+      <w:r>
+        <w:rPr>
+          <w:lang w:val="en-US"/>
+        </w:rPr>
+        <w:t xml:space="preserve"> </w:t>
+      </w:r>
+      <w:proofErr w:type="spellStart"/>
+      <w:r>
+        <w:rPr>
+          <w:lang w:val="en-US"/>
+        </w:rPr>
+        <w:t>tempat</w:t>
+      </w:r>
+      <w:proofErr w:type="spellEnd"/>
+      <w:r>
+        <w:rPr>
+          <w:lang w:val="en-US"/>
+        </w:rPr>
+        <w:t xml:space="preserve"> </w:t>
+      </w:r>
+      <w:proofErr w:type="spellStart"/>
+      <w:r>
+        <w:rPr>
+          <w:lang w:val="en-US"/>
+        </w:rPr>
+        <w:t>kosong</w:t>
+      </w:r>
+      <w:proofErr w:type="spellEnd"/>
+      <w:r>
+        <w:rPr>
+          <w:lang w:val="en-US"/>
+        </w:rPr>
+        <w:t xml:space="preserve"> di </w:t>
+      </w:r>
+      <w:proofErr w:type="spellStart"/>
+      <w:r>
+        <w:rPr>
+          <w:lang w:val="en-US"/>
+        </w:rPr>
+        <w:t>kiri</w:t>
+      </w:r>
+      <w:proofErr w:type="spellEnd"/>
     </w:p>
     <w:p>
       <w:pPr>
@@ -494,8 +2608,72 @@
         <w:rPr>
           <w:lang w:val="en-US"/>
         </w:rPr>
-        <w:t>float right pada css, mengisi tempat kosong di kanan</w:t>
-      </w:r>
+        <w:t xml:space="preserve">float right pada </w:t>
+      </w:r>
+      <w:proofErr w:type="spellStart"/>
+      <w:r>
+        <w:rPr>
+          <w:lang w:val="en-US"/>
+        </w:rPr>
+        <w:t>css</w:t>
+      </w:r>
+      <w:proofErr w:type="spellEnd"/>
+      <w:r>
+        <w:rPr>
+          <w:lang w:val="en-US"/>
+        </w:rPr>
+        <w:t xml:space="preserve">, </w:t>
+      </w:r>
+      <w:proofErr w:type="spellStart"/>
+      <w:r>
+        <w:rPr>
+          <w:lang w:val="en-US"/>
+        </w:rPr>
+        <w:t>mengisi</w:t>
+      </w:r>
+      <w:proofErr w:type="spellEnd"/>
+      <w:r>
+        <w:rPr>
+          <w:lang w:val="en-US"/>
+        </w:rPr>
+        <w:t xml:space="preserve"> </w:t>
+      </w:r>
+      <w:proofErr w:type="spellStart"/>
+      <w:r>
+        <w:rPr>
+          <w:lang w:val="en-US"/>
+        </w:rPr>
+        <w:t>tempat</w:t>
+      </w:r>
+      <w:proofErr w:type="spellEnd"/>
+      <w:r>
+        <w:rPr>
+          <w:lang w:val="en-US"/>
+        </w:rPr>
+        <w:t xml:space="preserve"> </w:t>
+      </w:r>
+      <w:proofErr w:type="spellStart"/>
+      <w:r>
+        <w:rPr>
+          <w:lang w:val="en-US"/>
+        </w:rPr>
+        <w:t>kosong</w:t>
+      </w:r>
+      <w:proofErr w:type="spellEnd"/>
+      <w:r>
+        <w:rPr>
+          <w:lang w:val="en-US"/>
+        </w:rPr>
+        <w:t xml:space="preserve"> di </w:t>
+      </w:r>
+      <w:proofErr w:type="spellStart"/>
+      <w:r>
+        <w:rPr>
+          <w:lang w:val="en-US"/>
+        </w:rPr>
+        <w:t>kanan</w:t>
+      </w:r>
+      <w:proofErr w:type="spellEnd"/>
     </w:p>
     <w:p>
       <w:pPr>
@@ -512,7 +2690,77 @@
         <w:rPr>
           <w:lang w:val="en-US"/>
         </w:rPr>
-        <w:t>cursor pointer pada css, berfungsi agar bagian yang di tunjuk mouse menjadi pointer</w:t>
+        <w:t xml:space="preserve">cursor pointer pada </w:t>
+      </w:r>
+      <w:proofErr w:type="spellStart"/>
+      <w:r>
+        <w:rPr>
+          <w:lang w:val="en-US"/>
+        </w:rPr>
+        <w:t>css</w:t>
+      </w:r>
+      <w:proofErr w:type="spellEnd"/>
+      <w:r>
+        <w:rPr>
+          <w:lang w:val="en-US"/>
+        </w:rPr>
+        <w:t xml:space="preserve">, </w:t>
+      </w:r>
+      <w:proofErr w:type="spellStart"/>
+      <w:r>
+        <w:rPr>
+          <w:lang w:val="en-US"/>
+        </w:rPr>
+        <w:t>berfungsi</w:t>
+      </w:r>
+      <w:proofErr w:type="spellEnd"/>
+      <w:r>
+        <w:rPr>
+          <w:lang w:val="en-US"/>
+        </w:rPr>
+        <w:t xml:space="preserve"> agar </w:t>
+      </w:r>
+      <w:proofErr w:type="spellStart"/>
+      <w:r>
+        <w:rPr>
+          <w:lang w:val="en-US"/>
+        </w:rPr>
+        <w:t>bagian</w:t>
+      </w:r>
+      <w:proofErr w:type="spellEnd"/>
+      <w:r>
+        <w:rPr>
+          <w:lang w:val="en-US"/>
+        </w:rPr>
+        <w:t xml:space="preserve"> yang di </w:t>
+      </w:r>
+      <w:proofErr w:type="spellStart"/>
+      <w:r>
+        <w:rPr>
+          <w:lang w:val="en-US"/>
+        </w:rPr>
+        <w:t>tunjuk</w:t>
+      </w:r>
+      <w:proofErr w:type="spellEnd"/>
+      <w:r>
+        <w:rPr>
+          <w:lang w:val="en-US"/>
+        </w:rPr>
+        <w:t xml:space="preserve"> mouse </w:t>
+      </w:r>
+      <w:proofErr w:type="spellStart"/>
+      <w:r>
+        <w:rPr>
+          <w:lang w:val="en-US"/>
+        </w:rPr>
+        <w:t>menjadi</w:t>
+      </w:r>
+      <w:proofErr w:type="spellEnd"/>
+      <w:r>
+        <w:rPr>
+          <w:lang w:val="en-US"/>
+        </w:rPr>
+        <w:t xml:space="preserve"> pointer</w:t>
       </w:r>
     </w:p>
     <w:p>
@@ -542,13 +2790,105 @@
         <w:rPr>
           <w:lang w:val="en-US"/>
         </w:rPr>
-        <w:t xml:space="preserve">, adalah ukuran text dalam satuan </w:t>
-      </w:r>
-      <w:r>
-        <w:rPr>
-          <w:lang w:val="en-US"/>
-        </w:rPr>
-        <w:t>yang pasti (px,cm,mm,dll)</w:t>
+        <w:t xml:space="preserve">, </w:t>
+      </w:r>
+      <w:proofErr w:type="spellStart"/>
+      <w:r>
+        <w:rPr>
+          <w:lang w:val="en-US"/>
+        </w:rPr>
+        <w:t>adalah</w:t>
+      </w:r>
+      <w:proofErr w:type="spellEnd"/>
+      <w:r>
+        <w:rPr>
+          <w:lang w:val="en-US"/>
+        </w:rPr>
+        <w:t xml:space="preserve"> </w:t>
+      </w:r>
+      <w:proofErr w:type="spellStart"/>
+      <w:r>
+        <w:rPr>
+          <w:lang w:val="en-US"/>
+        </w:rPr>
+        <w:t>ukuran</w:t>
+      </w:r>
+      <w:proofErr w:type="spellEnd"/>
+      <w:r>
+        <w:rPr>
+          <w:lang w:val="en-US"/>
+        </w:rPr>
+        <w:t xml:space="preserve"> text </w:t>
+      </w:r>
+      <w:proofErr w:type="spellStart"/>
+      <w:r>
+        <w:rPr>
+          <w:lang w:val="en-US"/>
+        </w:rPr>
+        <w:t>dalam</w:t>
+      </w:r>
+      <w:proofErr w:type="spellEnd"/>
+      <w:r>
+        <w:rPr>
+          <w:lang w:val="en-US"/>
+        </w:rPr>
+        <w:t xml:space="preserve"> </w:t>
+      </w:r>
+      <w:proofErr w:type="spellStart"/>
+      <w:r>
+        <w:rPr>
+          <w:lang w:val="en-US"/>
+        </w:rPr>
+        <w:t>satuan</w:t>
+      </w:r>
+      <w:proofErr w:type="spellEnd"/>
+      <w:r>
+        <w:rPr>
+          <w:lang w:val="en-US"/>
+        </w:rPr>
+        <w:t xml:space="preserve"> </w:t>
+      </w:r>
+      <w:r>
+        <w:rPr>
+          <w:lang w:val="en-US"/>
+        </w:rPr>
+        <w:t xml:space="preserve">yang </w:t>
+      </w:r>
+      <w:proofErr w:type="spellStart"/>
+      <w:r>
+        <w:rPr>
+          <w:lang w:val="en-US"/>
+        </w:rPr>
+        <w:t>pasti</w:t>
+      </w:r>
+      <w:proofErr w:type="spellEnd"/>
+      <w:r>
+        <w:rPr>
+          <w:lang w:val="en-US"/>
+        </w:rPr>
+        <w:t xml:space="preserve"> (</w:t>
+      </w:r>
+      <w:proofErr w:type="spellStart"/>
+      <w:proofErr w:type="gramStart"/>
+      <w:r>
+        <w:rPr>
+          <w:lang w:val="en-US"/>
+        </w:rPr>
+        <w:t>px,cm</w:t>
+      </w:r>
+      <w:proofErr w:type="gramEnd"/>
+      <w:r>
+        <w:rPr>
+          <w:lang w:val="en-US"/>
+        </w:rPr>
+        <w:t>,mm,dll</w:t>
+      </w:r>
+      <w:proofErr w:type="spellEnd"/>
+      <w:r>
+        <w:rPr>
+          <w:lang w:val="en-US"/>
+        </w:rPr>
+        <w:t>)</w:t>
       </w:r>
     </w:p>
     <w:p>
@@ -578,7 +2918,35 @@
         <w:rPr>
           <w:lang w:val="en-US"/>
         </w:rPr>
-        <w:t xml:space="preserve">, adalah ukuran text </w:t>
+        <w:t xml:space="preserve">, </w:t>
+      </w:r>
+      <w:proofErr w:type="spellStart"/>
+      <w:r>
+        <w:rPr>
+          <w:lang w:val="en-US"/>
+        </w:rPr>
+        <w:t>adalah</w:t>
+      </w:r>
+      <w:proofErr w:type="spellEnd"/>
+      <w:r>
+        <w:rPr>
+          <w:lang w:val="en-US"/>
+        </w:rPr>
+        <w:t xml:space="preserve"> </w:t>
+      </w:r>
+      <w:proofErr w:type="spellStart"/>
+      <w:r>
+        <w:rPr>
+          <w:lang w:val="en-US"/>
+        </w:rPr>
+        <w:t>ukuran</w:t>
+      </w:r>
+      <w:proofErr w:type="spellEnd"/>
+      <w:r>
+        <w:rPr>
+          <w:lang w:val="en-US"/>
+        </w:rPr>
+        <w:t xml:space="preserve"> text </w:t>
       </w:r>
       <w:r>
         <w:rPr>
@@ -586,11 +2954,47 @@
         </w:rPr>
         <w:t xml:space="preserve">yang </w:t>
       </w:r>
-      <w:r>
-        <w:rPr>
-          <w:lang w:val="en-US"/>
-        </w:rPr>
-        <w:t xml:space="preserve">menyesuaikan pengaturan pengguna </w:t>
+      <w:proofErr w:type="spellStart"/>
+      <w:r>
+        <w:rPr>
+          <w:lang w:val="en-US"/>
+        </w:rPr>
+        <w:t>menyesuaikan</w:t>
+      </w:r>
+      <w:proofErr w:type="spellEnd"/>
+      <w:r>
+        <w:rPr>
+          <w:lang w:val="en-US"/>
+        </w:rPr>
+        <w:t xml:space="preserve"> </w:t>
+      </w:r>
+      <w:proofErr w:type="spellStart"/>
+      <w:r>
+        <w:rPr>
+          <w:lang w:val="en-US"/>
+        </w:rPr>
+        <w:t>pengaturan</w:t>
+      </w:r>
+      <w:proofErr w:type="spellEnd"/>
+      <w:r>
+        <w:rPr>
+          <w:lang w:val="en-US"/>
+        </w:rPr>
+        <w:t xml:space="preserve"> </w:t>
+      </w:r>
+      <w:proofErr w:type="spellStart"/>
+      <w:r>
+        <w:rPr>
+          <w:lang w:val="en-US"/>
+        </w:rPr>
+        <w:t>pengguna</w:t>
+      </w:r>
+      <w:proofErr w:type="spellEnd"/>
+      <w:r>
+        <w:rPr>
+          <w:lang w:val="en-US"/>
+        </w:rPr>
+        <w:t xml:space="preserve"> </w:t>
       </w:r>
       <w:r>
         <w:rPr>
@@ -602,7 +3006,29 @@
         <w:rPr>
           <w:lang w:val="en-US"/>
         </w:rPr>
-        <w:t xml:space="preserve"> (rem,rm,vw,vh,dll)</w:t>
+        <w:t xml:space="preserve"> (</w:t>
+      </w:r>
+      <w:proofErr w:type="spellStart"/>
+      <w:proofErr w:type="gramStart"/>
+      <w:r>
+        <w:rPr>
+          <w:lang w:val="en-US"/>
+        </w:rPr>
+        <w:t>rem,rm</w:t>
+      </w:r>
+      <w:proofErr w:type="gramEnd"/>
+      <w:r>
+        <w:rPr>
+          <w:lang w:val="en-US"/>
+        </w:rPr>
+        <w:t>,vw,vh,dll</w:t>
+      </w:r>
+      <w:proofErr w:type="spellEnd"/>
+      <w:r>
+        <w:rPr>
+          <w:lang w:val="en-US"/>
+        </w:rPr>
+        <w:t>)</w:t>
       </w:r>
     </w:p>
     <w:p>
@@ -620,8 +3046,114 @@
         <w:rPr>
           <w:lang w:val="en-US"/>
         </w:rPr>
-        <w:t>media queries, berfungsi agar saat web dibuka di ukuran layar apapun tidak berantakan</w:t>
-      </w:r>
+        <w:t xml:space="preserve">media queries, </w:t>
+      </w:r>
+      <w:proofErr w:type="spellStart"/>
+      <w:r>
+        <w:rPr>
+          <w:lang w:val="en-US"/>
+        </w:rPr>
+        <w:t>berfungsi</w:t>
+      </w:r>
+      <w:proofErr w:type="spellEnd"/>
+      <w:r>
+        <w:rPr>
+          <w:lang w:val="en-US"/>
+        </w:rPr>
+        <w:t xml:space="preserve"> agar </w:t>
+      </w:r>
+      <w:proofErr w:type="spellStart"/>
+      <w:r>
+        <w:rPr>
+          <w:lang w:val="en-US"/>
+        </w:rPr>
+        <w:t>saat</w:t>
+      </w:r>
+      <w:proofErr w:type="spellEnd"/>
+      <w:r>
+        <w:rPr>
+          <w:lang w:val="en-US"/>
+        </w:rPr>
+        <w:t xml:space="preserve"> web </w:t>
+      </w:r>
+      <w:proofErr w:type="spellStart"/>
+      <w:r>
+        <w:rPr>
+          <w:lang w:val="en-US"/>
+        </w:rPr>
+        <w:t>dibuka</w:t>
+      </w:r>
+      <w:proofErr w:type="spellEnd"/>
+      <w:r>
+        <w:rPr>
+          <w:lang w:val="en-US"/>
+        </w:rPr>
+        <w:t xml:space="preserve"> di </w:t>
+      </w:r>
+      <w:proofErr w:type="spellStart"/>
+      <w:r>
+        <w:rPr>
+          <w:lang w:val="en-US"/>
+        </w:rPr>
+        <w:t>ukuran</w:t>
+      </w:r>
+      <w:proofErr w:type="spellEnd"/>
+      <w:r>
+        <w:rPr>
+          <w:lang w:val="en-US"/>
+        </w:rPr>
+        <w:t xml:space="preserve"> </w:t>
+      </w:r>
+      <w:proofErr w:type="spellStart"/>
+      <w:r>
+        <w:rPr>
+          <w:lang w:val="en-US"/>
+        </w:rPr>
+        <w:t>layar</w:t>
+      </w:r>
+      <w:proofErr w:type="spellEnd"/>
+      <w:r>
+        <w:rPr>
+          <w:lang w:val="en-US"/>
+        </w:rPr>
+        <w:t xml:space="preserve"> </w:t>
+      </w:r>
+      <w:proofErr w:type="spellStart"/>
+      <w:r>
+        <w:rPr>
+          <w:lang w:val="en-US"/>
+        </w:rPr>
+        <w:t>apapun</w:t>
+      </w:r>
+      <w:proofErr w:type="spellEnd"/>
+      <w:r>
+        <w:rPr>
+          <w:lang w:val="en-US"/>
+        </w:rPr>
+        <w:t xml:space="preserve"> </w:t>
+      </w:r>
+      <w:proofErr w:type="spellStart"/>
+      <w:r>
+        <w:rPr>
+          <w:lang w:val="en-US"/>
+        </w:rPr>
+        <w:t>tidak</w:t>
+      </w:r>
+      <w:proofErr w:type="spellEnd"/>
+      <w:r>
+        <w:rPr>
+          <w:lang w:val="en-US"/>
+        </w:rPr>
+        <w:t xml:space="preserve"> </w:t>
+      </w:r>
+      <w:proofErr w:type="spellStart"/>
+      <w:r>
+        <w:rPr>
+          <w:lang w:val="en-US"/>
+        </w:rPr>
+        <w:t>berantakan</w:t>
+      </w:r>
+      <w:proofErr w:type="spellEnd"/>
     </w:p>
     <w:p>
       <w:pPr>
@@ -634,11 +3166,61 @@
           <w:lang w:val="en-US"/>
         </w:rPr>
       </w:pPr>
-      <w:r>
-        <w:rPr>
-          <w:lang w:val="en-US"/>
-        </w:rPr>
-        <w:t>mengelompokkan bagian web menggunakan &lt;header&gt;,&lt;section&gt;,&lt;footer&gt;</w:t>
+      <w:proofErr w:type="spellStart"/>
+      <w:r>
+        <w:rPr>
+          <w:lang w:val="en-US"/>
+        </w:rPr>
+        <w:t>mengelompokkan</w:t>
+      </w:r>
+      <w:proofErr w:type="spellEnd"/>
+      <w:r>
+        <w:rPr>
+          <w:lang w:val="en-US"/>
+        </w:rPr>
+        <w:t xml:space="preserve"> </w:t>
+      </w:r>
+      <w:proofErr w:type="spellStart"/>
+      <w:r>
+        <w:rPr>
+          <w:lang w:val="en-US"/>
+        </w:rPr>
+        <w:t>bagian</w:t>
+      </w:r>
+      <w:proofErr w:type="spellEnd"/>
+      <w:r>
+        <w:rPr>
+          <w:lang w:val="en-US"/>
+        </w:rPr>
+        <w:t xml:space="preserve"> web </w:t>
+      </w:r>
+      <w:proofErr w:type="spellStart"/>
+      <w:r>
+        <w:rPr>
+          <w:lang w:val="en-US"/>
+        </w:rPr>
+        <w:t>menggunakan</w:t>
+      </w:r>
+      <w:proofErr w:type="spellEnd"/>
+      <w:r>
+        <w:rPr>
+          <w:lang w:val="en-US"/>
+        </w:rPr>
+        <w:t xml:space="preserve"> &lt;header</w:t>
+      </w:r>
+      <w:proofErr w:type="gramStart"/>
+      <w:r>
+        <w:rPr>
+          <w:lang w:val="en-US"/>
+        </w:rPr>
+        <w:t>&gt;,&lt;</w:t>
+      </w:r>
+      <w:proofErr w:type="gramEnd"/>
+      <w:r>
+        <w:rPr>
+          <w:lang w:val="en-US"/>
+        </w:rPr>
+        <w:t>section&gt;,&lt;footer&gt;</w:t>
       </w:r>
     </w:p>
     <w:p>
@@ -656,7 +3238,63 @@
         <w:rPr>
           <w:lang w:val="en-US"/>
         </w:rPr>
-        <w:t>*{margin:0px}, digunakan pada css agar margin keseluruhan netral/0</w:t>
+        <w:t xml:space="preserve">*{margin:0px}, </w:t>
+      </w:r>
+      <w:proofErr w:type="spellStart"/>
+      <w:r>
+        <w:rPr>
+          <w:lang w:val="en-US"/>
+        </w:rPr>
+        <w:t>digunakan</w:t>
+      </w:r>
+      <w:proofErr w:type="spellEnd"/>
+      <w:r>
+        <w:rPr>
+          <w:lang w:val="en-US"/>
+        </w:rPr>
+        <w:t xml:space="preserve"> pada </w:t>
+      </w:r>
+      <w:proofErr w:type="spellStart"/>
+      <w:r>
+        <w:rPr>
+          <w:lang w:val="en-US"/>
+        </w:rPr>
+        <w:t>css</w:t>
+      </w:r>
+      <w:proofErr w:type="spellEnd"/>
+      <w:r>
+        <w:rPr>
+          <w:lang w:val="en-US"/>
+        </w:rPr>
+        <w:t xml:space="preserve"> agar margin </w:t>
+      </w:r>
+      <w:proofErr w:type="spellStart"/>
+      <w:r>
+        <w:rPr>
+          <w:lang w:val="en-US"/>
+        </w:rPr>
+        <w:t>keseluruhan</w:t>
+      </w:r>
+      <w:proofErr w:type="spellEnd"/>
+      <w:r>
+        <w:rPr>
+          <w:lang w:val="en-US"/>
+        </w:rPr>
+        <w:t xml:space="preserve"> </w:t>
+      </w:r>
+      <w:proofErr w:type="spellStart"/>
+      <w:r>
+        <w:rPr>
+          <w:lang w:val="en-US"/>
+        </w:rPr>
+        <w:t>netral</w:t>
+      </w:r>
+      <w:proofErr w:type="spellEnd"/>
+      <w:r>
+        <w:rPr>
+          <w:lang w:val="en-US"/>
+        </w:rPr>
+        <w:t>/0</w:t>
       </w:r>
     </w:p>
     <w:p>
@@ -674,14 +3312,72 @@
         <w:rPr>
           <w:lang w:val="en-US"/>
         </w:rPr>
-        <w:t xml:space="preserve">Text-align: center, digunakan pada css agar text bergeser </w:t>
-      </w:r>
-      <w:r>
-        <w:rPr>
-          <w:lang w:val="en-US"/>
-        </w:rPr>
-        <w:t>ke tengah</w:t>
-      </w:r>
+        <w:t xml:space="preserve">Text-align: center, </w:t>
+      </w:r>
+      <w:proofErr w:type="spellStart"/>
+      <w:r>
+        <w:rPr>
+          <w:lang w:val="en-US"/>
+        </w:rPr>
+        <w:t>digunakan</w:t>
+      </w:r>
+      <w:proofErr w:type="spellEnd"/>
+      <w:r>
+        <w:rPr>
+          <w:lang w:val="en-US"/>
+        </w:rPr>
+        <w:t xml:space="preserve"> pada </w:t>
+      </w:r>
+      <w:proofErr w:type="spellStart"/>
+      <w:r>
+        <w:rPr>
+          <w:lang w:val="en-US"/>
+        </w:rPr>
+        <w:t>css</w:t>
+      </w:r>
+      <w:proofErr w:type="spellEnd"/>
+      <w:r>
+        <w:rPr>
+          <w:lang w:val="en-US"/>
+        </w:rPr>
+        <w:t xml:space="preserve"> agar text </w:t>
+      </w:r>
+      <w:proofErr w:type="spellStart"/>
+      <w:r>
+        <w:rPr>
+          <w:lang w:val="en-US"/>
+        </w:rPr>
+        <w:t>bergeser</w:t>
+      </w:r>
+      <w:proofErr w:type="spellEnd"/>
+      <w:r>
+        <w:rPr>
+          <w:lang w:val="en-US"/>
+        </w:rPr>
+        <w:t xml:space="preserve"> </w:t>
+      </w:r>
+      <w:proofErr w:type="spellStart"/>
+      <w:r>
+        <w:rPr>
+          <w:lang w:val="en-US"/>
+        </w:rPr>
+        <w:t>ke</w:t>
+      </w:r>
+      <w:proofErr w:type="spellEnd"/>
+      <w:r>
+        <w:rPr>
+          <w:lang w:val="en-US"/>
+        </w:rPr>
+        <w:t xml:space="preserve"> </w:t>
+      </w:r>
+      <w:proofErr w:type="spellStart"/>
+      <w:r>
+        <w:rPr>
+          <w:lang w:val="en-US"/>
+        </w:rPr>
+        <w:t>tengah</w:t>
+      </w:r>
+      <w:proofErr w:type="spellEnd"/>
     </w:p>
     <w:p>
       <w:pPr>
@@ -698,19 +3394,252 @@
         <w:rPr>
           <w:lang w:val="en-US"/>
         </w:rPr>
-        <w:t>Alt pada html, digunakan agar Ketika gambar tidak muncul akan keluar tulisan</w:t>
-      </w:r>
-      <w:r>
-        <w:rPr>
-          <w:lang w:val="en-US"/>
-        </w:rPr>
-        <w:t xml:space="preserve"> yang ditambahkan tersebut</w:t>
-      </w:r>
+        <w:t xml:space="preserve">Alt pada html, </w:t>
+      </w:r>
+      <w:proofErr w:type="spellStart"/>
+      <w:r>
+        <w:rPr>
+          <w:lang w:val="en-US"/>
+        </w:rPr>
+        <w:t>digunakan</w:t>
+      </w:r>
+      <w:proofErr w:type="spellEnd"/>
+      <w:r>
+        <w:rPr>
+          <w:lang w:val="en-US"/>
+        </w:rPr>
+        <w:t xml:space="preserve"> agar Ketika </w:t>
+      </w:r>
+      <w:proofErr w:type="spellStart"/>
+      <w:r>
+        <w:rPr>
+          <w:lang w:val="en-US"/>
+        </w:rPr>
+        <w:t>gambar</w:t>
+      </w:r>
+      <w:proofErr w:type="spellEnd"/>
+      <w:r>
+        <w:rPr>
+          <w:lang w:val="en-US"/>
+        </w:rPr>
+        <w:t xml:space="preserve"> </w:t>
+      </w:r>
+      <w:proofErr w:type="spellStart"/>
+      <w:r>
+        <w:rPr>
+          <w:lang w:val="en-US"/>
+        </w:rPr>
+        <w:t>tidak</w:t>
+      </w:r>
+      <w:proofErr w:type="spellEnd"/>
+      <w:r>
+        <w:rPr>
+          <w:lang w:val="en-US"/>
+        </w:rPr>
+        <w:t xml:space="preserve"> </w:t>
+      </w:r>
+      <w:proofErr w:type="spellStart"/>
+      <w:r>
+        <w:rPr>
+          <w:lang w:val="en-US"/>
+        </w:rPr>
+        <w:t>muncul</w:t>
+      </w:r>
+      <w:proofErr w:type="spellEnd"/>
+      <w:r>
+        <w:rPr>
+          <w:lang w:val="en-US"/>
+        </w:rPr>
+        <w:t xml:space="preserve"> </w:t>
+      </w:r>
+      <w:proofErr w:type="spellStart"/>
+      <w:r>
+        <w:rPr>
+          <w:lang w:val="en-US"/>
+        </w:rPr>
+        <w:t>akan</w:t>
+      </w:r>
+      <w:proofErr w:type="spellEnd"/>
+      <w:r>
+        <w:rPr>
+          <w:lang w:val="en-US"/>
+        </w:rPr>
+        <w:t xml:space="preserve"> </w:t>
+      </w:r>
+      <w:proofErr w:type="spellStart"/>
+      <w:r>
+        <w:rPr>
+          <w:lang w:val="en-US"/>
+        </w:rPr>
+        <w:t>keluar</w:t>
+      </w:r>
+      <w:proofErr w:type="spellEnd"/>
+      <w:r>
+        <w:rPr>
+          <w:lang w:val="en-US"/>
+        </w:rPr>
+        <w:t xml:space="preserve"> tulisan</w:t>
+      </w:r>
+      <w:r>
+        <w:rPr>
+          <w:lang w:val="en-US"/>
+        </w:rPr>
+        <w:t xml:space="preserve"> yang </w:t>
+      </w:r>
+      <w:proofErr w:type="spellStart"/>
+      <w:r>
+        <w:rPr>
+          <w:lang w:val="en-US"/>
+        </w:rPr>
+        <w:t>ditambahkan</w:t>
+      </w:r>
+      <w:proofErr w:type="spellEnd"/>
+      <w:r>
+        <w:rPr>
+          <w:lang w:val="en-US"/>
+        </w:rPr>
+        <w:t xml:space="preserve"> </w:t>
+      </w:r>
+      <w:proofErr w:type="spellStart"/>
+      <w:r>
+        <w:rPr>
+          <w:lang w:val="en-US"/>
+        </w:rPr>
+        <w:t>tersebut</w:t>
+      </w:r>
+      <w:proofErr w:type="spellEnd"/>
     </w:p>
     <w:p>
-      <w:r>
+      <w:pPr>
+        <w:pStyle w:val="ListParagraph"/>
+        <w:rPr>
+          <w:lang w:val="en-US"/>
+        </w:rPr>
+      </w:pPr>
+    </w:p>
+    <w:p>
+      <w:r>
+        <w:lastRenderedPageBreak/>
         <w:t>Saya Belum Mengerti</w:t>
       </w:r>
+    </w:p>
+    <w:p>
+      <w:pPr>
+        <w:pStyle w:val="ListParagraph"/>
+        <w:numPr>
+          <w:ilvl w:val="0"/>
+          <w:numId w:val="4"/>
+        </w:numPr>
+        <w:rPr>
+          <w:lang w:val="en-US"/>
+        </w:rPr>
+      </w:pPr>
+      <w:proofErr w:type="spellStart"/>
+      <w:r>
+        <w:rPr>
+          <w:lang w:val="en-US"/>
+        </w:rPr>
+        <w:t>Menambahkan</w:t>
+      </w:r>
+      <w:proofErr w:type="spellEnd"/>
+      <w:r>
+        <w:rPr>
+          <w:lang w:val="en-US"/>
+        </w:rPr>
+        <w:t xml:space="preserve"> </w:t>
+      </w:r>
+      <w:proofErr w:type="spellStart"/>
+      <w:r>
+        <w:rPr>
+          <w:lang w:val="en-US"/>
+        </w:rPr>
+        <w:t>gambar</w:t>
+      </w:r>
+      <w:proofErr w:type="spellEnd"/>
+      <w:r>
+        <w:rPr>
+          <w:lang w:val="en-US"/>
+        </w:rPr>
+        <w:t xml:space="preserve"> pada </w:t>
+      </w:r>
+      <w:proofErr w:type="spellStart"/>
+      <w:r>
+        <w:rPr>
+          <w:lang w:val="en-US"/>
+        </w:rPr>
+        <w:t>navigasi</w:t>
+      </w:r>
+      <w:proofErr w:type="spellEnd"/>
+    </w:p>
+    <w:p>
+      <w:pPr>
+        <w:pStyle w:val="ListParagraph"/>
+        <w:numPr>
+          <w:ilvl w:val="0"/>
+          <w:numId w:val="4"/>
+        </w:numPr>
+        <w:rPr>
+          <w:lang w:val="en-US"/>
+        </w:rPr>
+      </w:pPr>
+      <w:proofErr w:type="spellStart"/>
+      <w:r>
+        <w:rPr>
+          <w:lang w:val="en-US"/>
+        </w:rPr>
+        <w:t>Membuat</w:t>
+      </w:r>
+      <w:proofErr w:type="spellEnd"/>
+      <w:r>
+        <w:rPr>
+          <w:lang w:val="en-US"/>
+        </w:rPr>
+        <w:t xml:space="preserve"> </w:t>
+      </w:r>
+      <w:proofErr w:type="spellStart"/>
+      <w:r>
+        <w:rPr>
+          <w:lang w:val="en-US"/>
+        </w:rPr>
+        <w:t>pojok</w:t>
+      </w:r>
+      <w:proofErr w:type="spellEnd"/>
+      <w:r>
+        <w:rPr>
+          <w:lang w:val="en-US"/>
+        </w:rPr>
+        <w:t xml:space="preserve"> border </w:t>
+      </w:r>
+      <w:proofErr w:type="spellStart"/>
+      <w:r>
+        <w:rPr>
+          <w:lang w:val="en-US"/>
+        </w:rPr>
+        <w:t>menjadi</w:t>
+      </w:r>
+      <w:proofErr w:type="spellEnd"/>
+      <w:r>
+        <w:rPr>
+          <w:lang w:val="en-US"/>
+        </w:rPr>
+        <w:t xml:space="preserve"> </w:t>
+      </w:r>
+      <w:proofErr w:type="spellStart"/>
+      <w:r>
+        <w:rPr>
+          <w:lang w:val="en-US"/>
+        </w:rPr>
+        <w:t>tumpul</w:t>
+      </w:r>
+      <w:proofErr w:type="spellEnd"/>
+    </w:p>
+    <w:p>
+      <w:pPr>
+        <w:pStyle w:val="ListParagraph"/>
+        <w:rPr>
+          <w:lang w:val="en-US"/>
+        </w:rPr>
+      </w:pPr>
     </w:p>
     <w:p/>
     <w:sectPr>
@@ -1098,9 +4027,9 @@
     </w:lvl>
   </w:abstractNum>
   <w:abstractNum w:abstractNumId="2" w15:restartNumberingAfterBreak="0">
-    <w:nsid w:val="72D11537"/>
+    <w:nsid w:val="550560E1"/>
     <w:multiLevelType w:val="hybridMultilevel"/>
-    <w:tmpl w:val="C6BE1BBE"/>
+    <w:tmpl w:val="92FC47E6"/>
     <w:lvl w:ilvl="0" w:tplc="3809000F">
       <w:start w:val="1"/>
       <w:numFmt w:val="decimal"/>
@@ -1186,14 +4115,106 @@
       </w:pPr>
     </w:lvl>
   </w:abstractNum>
+  <w:abstractNum w:abstractNumId="3" w15:restartNumberingAfterBreak="0">
+    <w:nsid w:val="72D11537"/>
+    <w:multiLevelType w:val="hybridMultilevel"/>
+    <w:tmpl w:val="C6BE1BBE"/>
+    <w:lvl w:ilvl="0" w:tplc="3809000F">
+      <w:start w:val="1"/>
+      <w:numFmt w:val="decimal"/>
+      <w:lvlText w:val="%1."/>
+      <w:lvlJc w:val="left"/>
+      <w:pPr>
+        <w:ind w:left="720" w:hanging="360"/>
+      </w:pPr>
+      <w:rPr>
+        <w:rFonts w:hint="default"/>
+      </w:rPr>
+    </w:lvl>
+    <w:lvl w:ilvl="1" w:tplc="38090019" w:tentative="1">
+      <w:start w:val="1"/>
+      <w:numFmt w:val="lowerLetter"/>
+      <w:lvlText w:val="%2."/>
+      <w:lvlJc w:val="left"/>
+      <w:pPr>
+        <w:ind w:left="1440" w:hanging="360"/>
+      </w:pPr>
+    </w:lvl>
+    <w:lvl w:ilvl="2" w:tplc="3809001B" w:tentative="1">
+      <w:start w:val="1"/>
+      <w:numFmt w:val="lowerRoman"/>
+      <w:lvlText w:val="%3."/>
+      <w:lvlJc w:val="right"/>
+      <w:pPr>
+        <w:ind w:left="2160" w:hanging="180"/>
+      </w:pPr>
+    </w:lvl>
+    <w:lvl w:ilvl="3" w:tplc="3809000F" w:tentative="1">
+      <w:start w:val="1"/>
+      <w:numFmt w:val="decimal"/>
+      <w:lvlText w:val="%4."/>
+      <w:lvlJc w:val="left"/>
+      <w:pPr>
+        <w:ind w:left="2880" w:hanging="360"/>
+      </w:pPr>
+    </w:lvl>
+    <w:lvl w:ilvl="4" w:tplc="38090019" w:tentative="1">
+      <w:start w:val="1"/>
+      <w:numFmt w:val="lowerLetter"/>
+      <w:lvlText w:val="%5."/>
+      <w:lvlJc w:val="left"/>
+      <w:pPr>
+        <w:ind w:left="3600" w:hanging="360"/>
+      </w:pPr>
+    </w:lvl>
+    <w:lvl w:ilvl="5" w:tplc="3809001B" w:tentative="1">
+      <w:start w:val="1"/>
+      <w:numFmt w:val="lowerRoman"/>
+      <w:lvlText w:val="%6."/>
+      <w:lvlJc w:val="right"/>
+      <w:pPr>
+        <w:ind w:left="4320" w:hanging="180"/>
+      </w:pPr>
+    </w:lvl>
+    <w:lvl w:ilvl="6" w:tplc="3809000F" w:tentative="1">
+      <w:start w:val="1"/>
+      <w:numFmt w:val="decimal"/>
+      <w:lvlText w:val="%7."/>
+      <w:lvlJc w:val="left"/>
+      <w:pPr>
+        <w:ind w:left="5040" w:hanging="360"/>
+      </w:pPr>
+    </w:lvl>
+    <w:lvl w:ilvl="7" w:tplc="38090019" w:tentative="1">
+      <w:start w:val="1"/>
+      <w:numFmt w:val="lowerLetter"/>
+      <w:lvlText w:val="%8."/>
+      <w:lvlJc w:val="left"/>
+      <w:pPr>
+        <w:ind w:left="5760" w:hanging="360"/>
+      </w:pPr>
+    </w:lvl>
+    <w:lvl w:ilvl="8" w:tplc="3809001B" w:tentative="1">
+      <w:start w:val="1"/>
+      <w:numFmt w:val="lowerRoman"/>
+      <w:lvlText w:val="%9."/>
+      <w:lvlJc w:val="right"/>
+      <w:pPr>
+        <w:ind w:left="6480" w:hanging="180"/>
+      </w:pPr>
+    </w:lvl>
+  </w:abstractNum>
   <w:num w:numId="1">
-    <w:abstractNumId w:val="2"/>
+    <w:abstractNumId w:val="3"/>
   </w:num>
   <w:num w:numId="2">
     <w:abstractNumId w:val="0"/>
   </w:num>
   <w:num w:numId="3">
     <w:abstractNumId w:val="1"/>
+  </w:num>
+  <w:num w:numId="4">
+    <w:abstractNumId w:val="2"/>
   </w:num>
 </w:numbering>
 </file>

</xml_diff>